<commit_message>
update and add level3
</commit_message>
<xml_diff>
--- a/Curriculum/Level 3.docx
+++ b/Curriculum/Level 3.docx
@@ -5693,6 +5693,3213 @@
         <w:jc w:val="center"/>
         <w:rPr>
           <w:rFonts w:hint="default"/>
+          <w:lang w:val="en-US"/>
+        </w:rPr>
+      </w:pPr>
+      <w:r>
+        <w:rPr>
+          <w:rFonts w:hint="default"/>
+          <w:lang w:val="en-US"/>
+        </w:rPr>
+        <w:t>Lesson 3</w:t>
+      </w:r>
+    </w:p>
+    <w:p>
+      <w:pPr>
+        <w:pStyle w:val="2"/>
+        <w:bidi w:val="0"/>
+        <w:jc w:val="center"/>
+        <w:rPr>
+          <w:rFonts w:hint="default" w:cs="Calibri" w:asciiTheme="majorAscii" w:hAnsiTheme="majorAscii"/>
+          <w:lang w:val="en-US" w:bidi="ar-EG"/>
+        </w:rPr>
+      </w:pPr>
+      <w:r>
+        <w:rPr>
+          <w:rFonts w:hint="default" w:cs="Calibri" w:asciiTheme="majorAscii" w:hAnsiTheme="majorAscii"/>
+          <w:lang w:val="en-US" w:bidi="ar-EG"/>
+        </w:rPr>
+        <w:t>Loops in python</w:t>
+      </w:r>
+    </w:p>
+    <w:p>
+      <w:pPr>
+        <w:rPr>
+          <w:rFonts w:hint="default"/>
+          <w:sz w:val="28"/>
+          <w:szCs w:val="28"/>
+          <w:lang w:val="en-US"/>
+        </w:rPr>
+      </w:pPr>
+      <w:r>
+        <w:rPr>
+          <w:rFonts w:hint="default"/>
+          <w:sz w:val="28"/>
+          <w:szCs w:val="28"/>
+          <w:lang w:val="en-US"/>
+        </w:rPr>
+        <w:t xml:space="preserve">Introduction: </w:t>
+      </w:r>
+    </w:p>
+    <w:p>
+      <w:pPr>
+        <w:rPr>
+          <w:rFonts w:hint="default"/>
+          <w:sz w:val="24"/>
+          <w:szCs w:val="24"/>
+          <w:lang w:val="en-US"/>
+        </w:rPr>
+      </w:pPr>
+      <w:r>
+        <w:rPr>
+          <w:rFonts w:hint="default"/>
+          <w:sz w:val="28"/>
+          <w:szCs w:val="28"/>
+          <w:lang w:val="en-US"/>
+        </w:rPr>
+        <w:tab/>
+      </w:r>
+      <w:r>
+        <w:rPr>
+          <w:rFonts w:hint="default"/>
+          <w:sz w:val="24"/>
+          <w:szCs w:val="24"/>
+          <w:lang w:val="en-US"/>
+        </w:rPr>
+        <w:t>In the past, we used to print more than one thing at a time, which required a large amount of memory. Today, we will learn an easier and more convenient way to get rid of this problem, which is loops.</w:t>
+      </w:r>
+    </w:p>
+    <w:p>
+      <w:pPr>
+        <w:rPr>
+          <w:rFonts w:hint="default"/>
+          <w:sz w:val="24"/>
+          <w:szCs w:val="24"/>
+          <w:lang w:val="en-US"/>
+        </w:rPr>
+      </w:pPr>
+    </w:p>
+    <w:p>
+      <w:pPr>
+        <w:numPr>
+          <w:ilvl w:val="0"/>
+          <w:numId w:val="5"/>
+        </w:numPr>
+        <w:ind w:left="420" w:leftChars="0" w:hanging="420" w:firstLineChars="0"/>
+        <w:rPr>
+          <w:rFonts w:hint="default"/>
+          <w:sz w:val="28"/>
+          <w:szCs w:val="28"/>
+          <w:lang w:val="en-US"/>
+        </w:rPr>
+      </w:pPr>
+      <w:r>
+        <w:rPr>
+          <w:rFonts w:hint="default"/>
+          <w:b/>
+          <w:bCs/>
+          <w:sz w:val="28"/>
+          <w:szCs w:val="28"/>
+          <w:lang w:val="en-US"/>
+        </w:rPr>
+        <w:t>Loops</w:t>
+      </w:r>
+      <w:r>
+        <w:rPr>
+          <w:rFonts w:hint="default"/>
+          <w:sz w:val="28"/>
+          <w:szCs w:val="28"/>
+          <w:lang w:val="en-US"/>
+        </w:rPr>
+        <w:t>: are a fundamental concept in programming that allow you to repeat a block of code multiple times.</w:t>
+      </w:r>
+    </w:p>
+    <w:p>
+      <w:pPr>
+        <w:numPr>
+          <w:ilvl w:val="0"/>
+          <w:numId w:val="0"/>
+        </w:numPr>
+        <w:ind w:leftChars="0"/>
+        <w:rPr>
+          <w:rFonts w:hint="default" w:cstheme="minorBidi"/>
+          <w:sz w:val="24"/>
+          <w:szCs w:val="24"/>
+          <w:rtl w:val="0"/>
+          <w:lang w:val="en-US" w:bidi="ar-EG"/>
+        </w:rPr>
+      </w:pPr>
+      <w:r>
+        <w:rPr>
+          <w:rFonts w:hint="cs"/>
+          <w:sz w:val="24"/>
+          <w:szCs w:val="24"/>
+          <w:lang w:val="en-US"/>
+        </w:rPr>
+        <w:t>Repetitions have types, and the first type of repetition is</w:t>
+      </w:r>
+      <w:r>
+        <w:rPr>
+          <w:rFonts w:hint="default" w:cstheme="minorBidi"/>
+          <w:sz w:val="24"/>
+          <w:szCs w:val="24"/>
+          <w:rtl w:val="0"/>
+          <w:lang w:val="en-US" w:bidi="ar-EG"/>
+        </w:rPr>
+        <w:t xml:space="preserve"> </w:t>
+      </w:r>
+      <w:r>
+        <w:rPr>
+          <w:rFonts w:hint="default" w:cstheme="minorBidi"/>
+          <w:sz w:val="24"/>
+          <w:szCs w:val="24"/>
+          <w:highlight w:val="yellow"/>
+          <w:rtl w:val="0"/>
+          <w:lang w:val="en-US" w:bidi="ar-EG"/>
+        </w:rPr>
+        <w:t>for loop</w:t>
+      </w:r>
+      <w:r>
+        <w:rPr>
+          <w:rFonts w:hint="default" w:cstheme="minorBidi"/>
+          <w:sz w:val="24"/>
+          <w:szCs w:val="24"/>
+          <w:rtl w:val="0"/>
+          <w:lang w:val="en-US" w:bidi="ar-EG"/>
+        </w:rPr>
+        <w:t xml:space="preserve"> .</w:t>
+      </w:r>
+    </w:p>
+    <w:p>
+      <w:pPr>
+        <w:numPr>
+          <w:ilvl w:val="0"/>
+          <w:numId w:val="6"/>
+        </w:numPr>
+        <w:ind w:leftChars="0"/>
+        <w:rPr>
+          <w:rFonts w:hint="default" w:cstheme="minorBidi"/>
+          <w:b/>
+          <w:bCs/>
+          <w:sz w:val="28"/>
+          <w:szCs w:val="28"/>
+          <w:rtl w:val="0"/>
+          <w:lang w:val="en-US" w:bidi="ar-EG"/>
+        </w:rPr>
+      </w:pPr>
+      <w:r>
+        <w:rPr>
+          <w:rFonts w:hint="default" w:cstheme="minorBidi"/>
+          <w:b/>
+          <w:bCs/>
+          <w:sz w:val="28"/>
+          <w:szCs w:val="28"/>
+          <w:rtl w:val="0"/>
+          <w:lang w:val="en-US" w:bidi="ar-EG"/>
+        </w:rPr>
+        <w:t xml:space="preserve">For loop:  </w:t>
+      </w:r>
+      <w:r>
+        <w:rPr>
+          <w:rFonts w:hint="default" w:ascii="Arial" w:hAnsi="Arial" w:eastAsia="SimSun" w:cs="Arial"/>
+          <w:i w:val="0"/>
+          <w:iCs w:val="0"/>
+          <w:caps w:val="0"/>
+          <w:color w:val="000000"/>
+          <w:spacing w:val="0"/>
+          <w:sz w:val="24"/>
+          <w:szCs w:val="24"/>
+          <w:shd w:val="clear" w:fill="FFFFFF"/>
+        </w:rPr>
+        <w:t>is used for iterating over a sequence </w:t>
+      </w:r>
+      <w:r>
+        <w:rPr>
+          <w:rFonts w:hint="default" w:ascii="Arial" w:hAnsi="Arial" w:eastAsia="SimSun" w:cs="Arial"/>
+          <w:i w:val="0"/>
+          <w:iCs w:val="0"/>
+          <w:caps w:val="0"/>
+          <w:color w:val="000000"/>
+          <w:spacing w:val="0"/>
+          <w:sz w:val="24"/>
+          <w:szCs w:val="24"/>
+          <w:shd w:val="clear" w:fill="FFFFFF"/>
+          <w:lang w:val="en-US"/>
+        </w:rPr>
+        <w:t xml:space="preserve">and </w:t>
+      </w:r>
+      <w:r>
+        <w:rPr>
+          <w:rFonts w:hint="default" w:ascii="Arial" w:hAnsi="Arial" w:eastAsia="SimSun"/>
+          <w:i w:val="0"/>
+          <w:iCs w:val="0"/>
+          <w:caps w:val="0"/>
+          <w:color w:val="000000"/>
+          <w:spacing w:val="0"/>
+          <w:sz w:val="24"/>
+          <w:szCs w:val="24"/>
+          <w:shd w:val="clear" w:fill="FFFFFF"/>
+          <w:lang w:val="en-US"/>
+        </w:rPr>
+        <w:t>used when you have a block of code which you want to repeat a fixed number of times like:</w:t>
+      </w:r>
+    </w:p>
+    <w:p>
+      <w:pPr>
+        <w:numPr>
+          <w:ilvl w:val="0"/>
+          <w:numId w:val="0"/>
+        </w:numPr>
+      </w:pPr>
+      <w:r>
+        <w:drawing>
+          <wp:inline distT="0" distB="0" distL="114300" distR="114300">
+            <wp:extent cx="2651760" cy="2095500"/>
+            <wp:effectExtent l="0" t="0" r="0" b="7620"/>
+            <wp:docPr id="16" name="Picture 1"/>
+            <wp:cNvGraphicFramePr>
+              <a:graphicFrameLocks xmlns:a="http://schemas.openxmlformats.org/drawingml/2006/main" noChangeAspect="1"/>
+            </wp:cNvGraphicFramePr>
+            <a:graphic xmlns:a="http://schemas.openxmlformats.org/drawingml/2006/main">
+              <a:graphicData uri="http://schemas.openxmlformats.org/drawingml/2006/picture">
+                <pic:pic xmlns:pic="http://schemas.openxmlformats.org/drawingml/2006/picture">
+                  <pic:nvPicPr>
+                    <pic:cNvPr id="16" name="Picture 1"/>
+                    <pic:cNvPicPr>
+                      <a:picLocks noChangeAspect="1"/>
+                    </pic:cNvPicPr>
+                  </pic:nvPicPr>
+                  <pic:blipFill>
+                    <a:blip r:embed="rId30"/>
+                    <a:stretch>
+                      <a:fillRect/>
+                    </a:stretch>
+                  </pic:blipFill>
+                  <pic:spPr>
+                    <a:xfrm>
+                      <a:off x="0" y="0"/>
+                      <a:ext cx="2651760" cy="2095500"/>
+                    </a:xfrm>
+                    <a:prstGeom prst="rect">
+                      <a:avLst/>
+                    </a:prstGeom>
+                    <a:noFill/>
+                    <a:ln>
+                      <a:noFill/>
+                    </a:ln>
+                  </pic:spPr>
+                </pic:pic>
+              </a:graphicData>
+            </a:graphic>
+          </wp:inline>
+        </w:drawing>
+      </w:r>
+      <w:r>
+        <w:drawing>
+          <wp:inline distT="0" distB="0" distL="114300" distR="114300">
+            <wp:extent cx="3067050" cy="2101215"/>
+            <wp:effectExtent l="0" t="0" r="11430" b="1905"/>
+            <wp:docPr id="18" name="Picture 2"/>
+            <wp:cNvGraphicFramePr>
+              <a:graphicFrameLocks xmlns:a="http://schemas.openxmlformats.org/drawingml/2006/main" noChangeAspect="1"/>
+            </wp:cNvGraphicFramePr>
+            <a:graphic xmlns:a="http://schemas.openxmlformats.org/drawingml/2006/main">
+              <a:graphicData uri="http://schemas.openxmlformats.org/drawingml/2006/picture">
+                <pic:pic xmlns:pic="http://schemas.openxmlformats.org/drawingml/2006/picture">
+                  <pic:nvPicPr>
+                    <pic:cNvPr id="18" name="Picture 2"/>
+                    <pic:cNvPicPr>
+                      <a:picLocks noChangeAspect="1"/>
+                    </pic:cNvPicPr>
+                  </pic:nvPicPr>
+                  <pic:blipFill>
+                    <a:blip r:embed="rId31"/>
+                    <a:stretch>
+                      <a:fillRect/>
+                    </a:stretch>
+                  </pic:blipFill>
+                  <pic:spPr>
+                    <a:xfrm>
+                      <a:off x="0" y="0"/>
+                      <a:ext cx="3067050" cy="2101215"/>
+                    </a:xfrm>
+                    <a:prstGeom prst="rect">
+                      <a:avLst/>
+                    </a:prstGeom>
+                    <a:noFill/>
+                    <a:ln>
+                      <a:noFill/>
+                    </a:ln>
+                  </pic:spPr>
+                </pic:pic>
+              </a:graphicData>
+            </a:graphic>
+          </wp:inline>
+        </w:drawing>
+      </w:r>
+    </w:p>
+    <w:p>
+      <w:pPr>
+        <w:numPr>
+          <w:ilvl w:val="0"/>
+          <w:numId w:val="0"/>
+        </w:numPr>
+        <w:rPr>
+          <w:rFonts w:hint="default" w:ascii="Arial" w:hAnsi="Arial" w:eastAsia="SimSun" w:cs="Arial"/>
+          <w:i w:val="0"/>
+          <w:iCs w:val="0"/>
+          <w:caps w:val="0"/>
+          <w:color w:val="000000"/>
+          <w:spacing w:val="0"/>
+          <w:sz w:val="24"/>
+          <w:szCs w:val="24"/>
+          <w:shd w:val="clear" w:fill="FFFFFF"/>
+          <w:lang w:val="en-US"/>
+        </w:rPr>
+      </w:pPr>
+      <w:r>
+        <w:rPr>
+          <w:rFonts w:hint="default"/>
+          <w:b/>
+          <w:bCs/>
+          <w:sz w:val="28"/>
+          <w:szCs w:val="28"/>
+          <w:rtl w:val="0"/>
+          <w:lang w:val="en-US"/>
+        </w:rPr>
+        <w:t xml:space="preserve">Range: </w:t>
+      </w:r>
+      <w:r>
+        <w:rPr>
+          <w:rFonts w:hint="default" w:ascii="Arial" w:hAnsi="Arial" w:eastAsia="SimSun" w:cs="Arial"/>
+          <w:i w:val="0"/>
+          <w:iCs w:val="0"/>
+          <w:caps w:val="0"/>
+          <w:color w:val="000000"/>
+          <w:spacing w:val="0"/>
+          <w:sz w:val="24"/>
+          <w:szCs w:val="24"/>
+          <w:shd w:val="clear" w:fill="FFFFFF"/>
+        </w:rPr>
+        <w:t> function returns a sequence of numbers</w:t>
+      </w:r>
+      <w:r>
+        <w:rPr>
+          <w:rFonts w:hint="default" w:ascii="Arial" w:hAnsi="Arial" w:eastAsia="SimSun" w:cs="Arial"/>
+          <w:i w:val="0"/>
+          <w:iCs w:val="0"/>
+          <w:caps w:val="0"/>
+          <w:color w:val="000000"/>
+          <w:spacing w:val="0"/>
+          <w:sz w:val="24"/>
+          <w:szCs w:val="24"/>
+          <w:shd w:val="clear" w:fill="FFFFFF"/>
+          <w:lang w:val="en-US"/>
+        </w:rPr>
+        <w:t xml:space="preserve"> .</w:t>
+      </w:r>
+    </w:p>
+    <w:p>
+      <w:pPr>
+        <w:numPr>
+          <w:ilvl w:val="0"/>
+          <w:numId w:val="0"/>
+        </w:numPr>
+        <w:rPr>
+          <w:rFonts w:hint="default" w:ascii="Arial" w:hAnsi="Arial" w:eastAsia="SimSun" w:cs="Arial"/>
+          <w:i w:val="0"/>
+          <w:iCs w:val="0"/>
+          <w:caps w:val="0"/>
+          <w:color w:val="000000"/>
+          <w:spacing w:val="0"/>
+          <w:sz w:val="24"/>
+          <w:szCs w:val="24"/>
+          <w:shd w:val="clear" w:fill="FFFFFF"/>
+          <w:lang w:val="en-US"/>
+        </w:rPr>
+      </w:pPr>
+      <w:r>
+        <w:rPr>
+          <w:sz w:val="24"/>
+        </w:rPr>
+        <mc:AlternateContent>
+          <mc:Choice Requires="wps">
+            <w:drawing>
+              <wp:anchor distT="0" distB="0" distL="114300" distR="114300" simplePos="0" relativeHeight="251668480" behindDoc="0" locked="0" layoutInCell="1" allowOverlap="1">
+                <wp:simplePos x="0" y="0"/>
+                <wp:positionH relativeFrom="column">
+                  <wp:posOffset>1055370</wp:posOffset>
+                </wp:positionH>
+                <wp:positionV relativeFrom="paragraph">
+                  <wp:posOffset>434975</wp:posOffset>
+                </wp:positionV>
+                <wp:extent cx="720090" cy="267970"/>
+                <wp:effectExtent l="0" t="0" r="11430" b="6350"/>
+                <wp:wrapNone/>
+                <wp:docPr id="34" name="Rectangles 34"/>
+                <wp:cNvGraphicFramePr/>
+                <a:graphic xmlns:a="http://schemas.openxmlformats.org/drawingml/2006/main">
+                  <a:graphicData uri="http://schemas.microsoft.com/office/word/2010/wordprocessingShape">
+                    <wps:wsp>
+                      <wps:cNvSpPr/>
+                      <wps:spPr>
+                        <a:xfrm>
+                          <a:off x="1969770" y="7496810"/>
+                          <a:ext cx="720090" cy="267970"/>
+                        </a:xfrm>
+                        <a:prstGeom prst="rect">
+                          <a:avLst/>
+                        </a:prstGeom>
+                      </wps:spPr>
+                      <wps:style>
+                        <a:lnRef idx="0">
+                          <a:srgbClr val="FFFFFF"/>
+                        </a:lnRef>
+                        <a:fillRef idx="1">
+                          <a:schemeClr val="accent1"/>
+                        </a:fillRef>
+                        <a:effectRef idx="0">
+                          <a:srgbClr val="FFFFFF"/>
+                        </a:effectRef>
+                        <a:fontRef idx="minor">
+                          <a:schemeClr val="lt1"/>
+                        </a:fontRef>
+                      </wps:style>
+                      <wps:txbx>
+                        <w:txbxContent>
+                          <w:p>
+                            <w:pPr>
+                              <w:jc w:val="center"/>
+                              <w:rPr>
+                                <w:rFonts w:hint="default"/>
+                                <w:lang w:val="en-US"/>
+                              </w:rPr>
+                            </w:pPr>
+                            <w:r>
+                              <w:rPr>
+                                <w:rFonts w:hint="default"/>
+                                <w:lang w:val="en-US"/>
+                              </w:rPr>
+                              <w:t>required</w:t>
+                            </w:r>
+                          </w:p>
+                        </w:txbxContent>
+                      </wps:txbx>
+                      <wps:bodyPr rot="0" spcFirstLastPara="0" vertOverflow="overflow" horzOverflow="overflow" vert="horz" wrap="square" lIns="91440" tIns="45720" rIns="91440" bIns="45720" numCol="1" spcCol="0" rtlCol="0" fromWordArt="0" anchor="ctr" anchorCtr="0" forceAA="0" compatLnSpc="1">
+                        <a:noAutofit/>
+                      </wps:bodyPr>
+                    </wps:wsp>
+                  </a:graphicData>
+                </a:graphic>
+              </wp:anchor>
+            </w:drawing>
+          </mc:Choice>
+          <mc:Fallback>
+            <w:pict>
+              <v:rect id="_x0000_s1026" o:spid="_x0000_s1026" o:spt="1" style="position:absolute;left:0pt;margin-left:83.1pt;margin-top:34.25pt;height:21.1pt;width:56.7pt;z-index:251668480;v-text-anchor:middle;mso-width-relative:page;mso-height-relative:page;" fillcolor="#5B9BD5 [3204]" filled="t" stroked="f" coordsize="21600,21600" o:gfxdata="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">
+                <v:fill on="t" focussize="0,0"/>
+                <v:stroke on="f"/>
+                <v:imagedata o:title=""/>
+                <o:lock v:ext="edit" aspectratio="f"/>
+                <v:textbox>
+                  <w:txbxContent>
+                    <w:p>
+                      <w:pPr>
+                        <w:jc w:val="center"/>
+                        <w:rPr>
+                          <w:rFonts w:hint="default"/>
+                          <w:lang w:val="en-US"/>
+                        </w:rPr>
+                      </w:pPr>
+                      <w:r>
+                        <w:rPr>
+                          <w:rFonts w:hint="default"/>
+                          <w:lang w:val="en-US"/>
+                        </w:rPr>
+                        <w:t>required</w:t>
+                      </w:r>
+                    </w:p>
+                  </w:txbxContent>
+                </v:textbox>
+              </v:rect>
+            </w:pict>
+          </mc:Fallback>
+        </mc:AlternateContent>
+      </w:r>
+      <w:r>
+        <w:rPr>
+          <w:sz w:val="24"/>
+        </w:rPr>
+        <mc:AlternateContent>
+          <mc:Choice Requires="wps">
+            <w:drawing>
+              <wp:anchor distT="0" distB="0" distL="114300" distR="114300" simplePos="0" relativeHeight="251667456" behindDoc="0" locked="0" layoutInCell="1" allowOverlap="1">
+                <wp:simplePos x="0" y="0"/>
+                <wp:positionH relativeFrom="column">
+                  <wp:posOffset>1412240</wp:posOffset>
+                </wp:positionH>
+                <wp:positionV relativeFrom="paragraph">
+                  <wp:posOffset>167640</wp:posOffset>
+                </wp:positionV>
+                <wp:extent cx="41910" cy="303530"/>
+                <wp:effectExtent l="20320" t="0" r="44450" b="1270"/>
+                <wp:wrapNone/>
+                <wp:docPr id="33" name="Straight Arrow Connector 33"/>
+                <wp:cNvGraphicFramePr/>
+                <a:graphic xmlns:a="http://schemas.openxmlformats.org/drawingml/2006/main">
+                  <a:graphicData uri="http://schemas.microsoft.com/office/word/2010/wordprocessingShape">
+                    <wps:wsp>
+                      <wps:cNvCnPr/>
+                      <wps:spPr>
+                        <a:xfrm flipV="1">
+                          <a:off x="2326640" y="7229475"/>
+                          <a:ext cx="41910" cy="303530"/>
+                        </a:xfrm>
+                        <a:prstGeom prst="straightConnector1">
+                          <a:avLst/>
+                        </a:prstGeom>
+                        <a:ln>
+                          <a:tailEnd type="arrow"/>
+                        </a:ln>
+                      </wps:spPr>
+                      <wps:style>
+                        <a:lnRef idx="2">
+                          <a:schemeClr val="accent1"/>
+                        </a:lnRef>
+                        <a:fillRef idx="0">
+                          <a:srgbClr val="FFFFFF"/>
+                        </a:fillRef>
+                        <a:effectRef idx="0">
+                          <a:srgbClr val="FFFFFF"/>
+                        </a:effectRef>
+                        <a:fontRef idx="minor">
+                          <a:schemeClr val="tx1"/>
+                        </a:fontRef>
+                      </wps:style>
+                      <wps:bodyPr/>
+                    </wps:wsp>
+                  </a:graphicData>
+                </a:graphic>
+              </wp:anchor>
+            </w:drawing>
+          </mc:Choice>
+          <mc:Fallback>
+            <w:pict>
+              <v:shape id="_x0000_s1026" o:spid="_x0000_s1026" o:spt="32" type="#_x0000_t32" style="position:absolute;left:0pt;flip:y;margin-left:111.2pt;margin-top:13.2pt;height:23.9pt;width:3.3pt;z-index:251667456;mso-width-relative:page;mso-height-relative:page;" filled="f" stroked="t" coordsize="21600,21600" o:gfxdata="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">
+                <v:fill on="f" focussize="0,0"/>
+                <v:stroke weight="1pt" color="#5B9BD5 [3204]" miterlimit="8" joinstyle="miter" endarrow="open"/>
+                <v:imagedata o:title=""/>
+                <o:lock v:ext="edit" aspectratio="f"/>
+              </v:shape>
+            </w:pict>
+          </mc:Fallback>
+        </mc:AlternateContent>
+      </w:r>
+      <w:r>
+        <w:rPr>
+          <w:sz w:val="24"/>
+        </w:rPr>
+        <mc:AlternateContent>
+          <mc:Choice Requires="wps">
+            <w:drawing>
+              <wp:anchor distT="0" distB="0" distL="114300" distR="114300" simplePos="0" relativeHeight="251666432" behindDoc="0" locked="0" layoutInCell="1" allowOverlap="1">
+                <wp:simplePos x="0" y="0"/>
+                <wp:positionH relativeFrom="column">
+                  <wp:posOffset>2001520</wp:posOffset>
+                </wp:positionH>
+                <wp:positionV relativeFrom="paragraph">
+                  <wp:posOffset>502920</wp:posOffset>
+                </wp:positionV>
+                <wp:extent cx="673100" cy="267335"/>
+                <wp:effectExtent l="6350" t="6350" r="6350" b="15875"/>
+                <wp:wrapNone/>
+                <wp:docPr id="32" name="Rectangles 32"/>
+                <wp:cNvGraphicFramePr/>
+                <a:graphic xmlns:a="http://schemas.openxmlformats.org/drawingml/2006/main">
+                  <a:graphicData uri="http://schemas.microsoft.com/office/word/2010/wordprocessingShape">
+                    <wps:wsp>
+                      <wps:cNvSpPr/>
+                      <wps:spPr>
+                        <a:xfrm>
+                          <a:off x="2915920" y="7564755"/>
+                          <a:ext cx="673100" cy="267335"/>
+                        </a:xfrm>
+                        <a:prstGeom prst="rect">
+                          <a:avLst/>
+                        </a:prstGeom>
+                      </wps:spPr>
+                      <wps:style>
+                        <a:lnRef idx="2">
+                          <a:schemeClr val="accent1">
+                            <a:lumMod val="75000"/>
+                          </a:schemeClr>
+                        </a:lnRef>
+                        <a:fillRef idx="1">
+                          <a:schemeClr val="accent1"/>
+                        </a:fillRef>
+                        <a:effectRef idx="0">
+                          <a:srgbClr val="FFFFFF"/>
+                        </a:effectRef>
+                        <a:fontRef idx="minor">
+                          <a:schemeClr val="lt1"/>
+                        </a:fontRef>
+                      </wps:style>
+                      <wps:txbx>
+                        <w:txbxContent>
+                          <w:p>
+                            <w:pPr>
+                              <w:jc w:val="center"/>
+                              <w:rPr>
+                                <w:rFonts w:hint="default"/>
+                                <w:lang w:val="en-US"/>
+                              </w:rPr>
+                            </w:pPr>
+                            <w:r>
+                              <w:rPr>
+                                <w:rFonts w:hint="default"/>
+                                <w:lang w:val="en-US"/>
+                              </w:rPr>
+                              <w:t>optional</w:t>
+                            </w:r>
+                          </w:p>
+                        </w:txbxContent>
+                      </wps:txbx>
+                      <wps:bodyPr rot="0" spcFirstLastPara="0" vertOverflow="overflow" horzOverflow="overflow" vert="horz" wrap="square" lIns="91440" tIns="45720" rIns="91440" bIns="45720" numCol="1" spcCol="0" rtlCol="0" fromWordArt="0" anchor="ctr" anchorCtr="0" forceAA="0" compatLnSpc="1">
+                        <a:noAutofit/>
+                      </wps:bodyPr>
+                    </wps:wsp>
+                  </a:graphicData>
+                </a:graphic>
+              </wp:anchor>
+            </w:drawing>
+          </mc:Choice>
+          <mc:Fallback>
+            <w:pict>
+              <v:rect id="_x0000_s1026" o:spid="_x0000_s1026" o:spt="1" style="position:absolute;left:0pt;margin-left:157.6pt;margin-top:39.6pt;height:21.05pt;width:53pt;z-index:251666432;v-text-anchor:middle;mso-width-relative:page;mso-height-relative:page;" fillcolor="#5B9BD5 [3204]" filled="t" stroked="t" coordsize="21600,21600" o:gfxdata="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">
+                <v:fill on="t" focussize="0,0"/>
+                <v:stroke weight="1pt" color="#2E75B6 [2404]" miterlimit="8" joinstyle="miter"/>
+                <v:imagedata o:title=""/>
+                <o:lock v:ext="edit" aspectratio="f"/>
+                <v:textbox>
+                  <w:txbxContent>
+                    <w:p>
+                      <w:pPr>
+                        <w:jc w:val="center"/>
+                        <w:rPr>
+                          <w:rFonts w:hint="default"/>
+                          <w:lang w:val="en-US"/>
+                        </w:rPr>
+                      </w:pPr>
+                      <w:r>
+                        <w:rPr>
+                          <w:rFonts w:hint="default"/>
+                          <w:lang w:val="en-US"/>
+                        </w:rPr>
+                        <w:t>optional</w:t>
+                      </w:r>
+                    </w:p>
+                  </w:txbxContent>
+                </v:textbox>
+              </v:rect>
+            </w:pict>
+          </mc:Fallback>
+        </mc:AlternateContent>
+      </w:r>
+      <w:r>
+        <w:rPr>
+          <w:sz w:val="24"/>
+        </w:rPr>
+        <mc:AlternateContent>
+          <mc:Choice Requires="wps">
+            <w:drawing>
+              <wp:anchor distT="0" distB="0" distL="114300" distR="114300" simplePos="0" relativeHeight="251665408" behindDoc="0" locked="0" layoutInCell="1" allowOverlap="1">
+                <wp:simplePos x="0" y="0"/>
+                <wp:positionH relativeFrom="column">
+                  <wp:posOffset>1930400</wp:posOffset>
+                </wp:positionH>
+                <wp:positionV relativeFrom="paragraph">
+                  <wp:posOffset>187960</wp:posOffset>
+                </wp:positionV>
+                <wp:extent cx="279400" cy="321310"/>
+                <wp:effectExtent l="0" t="0" r="10160" b="13970"/>
+                <wp:wrapNone/>
+                <wp:docPr id="31" name="Straight Arrow Connector 31"/>
+                <wp:cNvGraphicFramePr/>
+                <a:graphic xmlns:a="http://schemas.openxmlformats.org/drawingml/2006/main">
+                  <a:graphicData uri="http://schemas.microsoft.com/office/word/2010/wordprocessingShape">
+                    <wps:wsp>
+                      <wps:cNvCnPr/>
+                      <wps:spPr>
+                        <a:xfrm flipH="1" flipV="1">
+                          <a:off x="2814955" y="7213600"/>
+                          <a:ext cx="279400" cy="321310"/>
+                        </a:xfrm>
+                        <a:prstGeom prst="straightConnector1">
+                          <a:avLst/>
+                        </a:prstGeom>
+                        <a:ln>
+                          <a:tailEnd type="arrow"/>
+                        </a:ln>
+                      </wps:spPr>
+                      <wps:style>
+                        <a:lnRef idx="2">
+                          <a:schemeClr val="accent1"/>
+                        </a:lnRef>
+                        <a:fillRef idx="0">
+                          <a:srgbClr val="FFFFFF"/>
+                        </a:fillRef>
+                        <a:effectRef idx="0">
+                          <a:srgbClr val="FFFFFF"/>
+                        </a:effectRef>
+                        <a:fontRef idx="minor">
+                          <a:schemeClr val="tx1"/>
+                        </a:fontRef>
+                      </wps:style>
+                      <wps:bodyPr/>
+                    </wps:wsp>
+                  </a:graphicData>
+                </a:graphic>
+              </wp:anchor>
+            </w:drawing>
+          </mc:Choice>
+          <mc:Fallback>
+            <w:pict>
+              <v:shape id="_x0000_s1026" o:spid="_x0000_s1026" o:spt="32" type="#_x0000_t32" style="position:absolute;left:0pt;flip:x y;margin-left:152pt;margin-top:14.8pt;height:25.3pt;width:22pt;z-index:251665408;mso-width-relative:page;mso-height-relative:page;" filled="f" stroked="t" coordsize="21600,21600" o:gfxdata="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">
+                <v:fill on="f" focussize="0,0"/>
+                <v:stroke weight="1pt" color="#5B9BD5 [3204]" miterlimit="8" joinstyle="miter" endarrow="open"/>
+                <v:imagedata o:title=""/>
+                <o:lock v:ext="edit" aspectratio="f"/>
+              </v:shape>
+            </w:pict>
+          </mc:Fallback>
+        </mc:AlternateContent>
+      </w:r>
+      <w:r>
+        <w:rPr>
+          <w:sz w:val="24"/>
+        </w:rPr>
+        <mc:AlternateContent>
+          <mc:Choice Requires="wps">
+            <w:drawing>
+              <wp:anchor distT="0" distB="0" distL="114300" distR="114300" simplePos="0" relativeHeight="251664384" behindDoc="0" locked="0" layoutInCell="1" allowOverlap="1">
+                <wp:simplePos x="0" y="0"/>
+                <wp:positionH relativeFrom="column">
+                  <wp:posOffset>19050</wp:posOffset>
+                </wp:positionH>
+                <wp:positionV relativeFrom="paragraph">
+                  <wp:posOffset>419735</wp:posOffset>
+                </wp:positionV>
+                <wp:extent cx="696595" cy="268605"/>
+                <wp:effectExtent l="0" t="0" r="4445" b="5715"/>
+                <wp:wrapNone/>
+                <wp:docPr id="30" name="Rectangles 30"/>
+                <wp:cNvGraphicFramePr/>
+                <a:graphic xmlns:a="http://schemas.openxmlformats.org/drawingml/2006/main">
+                  <a:graphicData uri="http://schemas.microsoft.com/office/word/2010/wordprocessingShape">
+                    <wps:wsp>
+                      <wps:cNvSpPr/>
+                      <wps:spPr>
+                        <a:xfrm>
+                          <a:off x="933450" y="7481570"/>
+                          <a:ext cx="696595" cy="268605"/>
+                        </a:xfrm>
+                        <a:prstGeom prst="rect">
+                          <a:avLst/>
+                        </a:prstGeom>
+                      </wps:spPr>
+                      <wps:style>
+                        <a:lnRef idx="0">
+                          <a:srgbClr val="FFFFFF"/>
+                        </a:lnRef>
+                        <a:fillRef idx="1">
+                          <a:schemeClr val="accent1"/>
+                        </a:fillRef>
+                        <a:effectRef idx="0">
+                          <a:srgbClr val="FFFFFF"/>
+                        </a:effectRef>
+                        <a:fontRef idx="minor">
+                          <a:schemeClr val="lt1"/>
+                        </a:fontRef>
+                      </wps:style>
+                      <wps:txbx>
+                        <w:txbxContent>
+                          <w:p>
+                            <w:pPr>
+                              <w:jc w:val="center"/>
+                              <w:rPr>
+                                <w:rFonts w:hint="default"/>
+                                <w:lang w:val="en-US"/>
+                              </w:rPr>
+                            </w:pPr>
+                            <w:r>
+                              <w:rPr>
+                                <w:rFonts w:hint="default"/>
+                                <w:lang w:val="en-US"/>
+                              </w:rPr>
+                              <w:t>optional</w:t>
+                            </w:r>
+                          </w:p>
+                        </w:txbxContent>
+                      </wps:txbx>
+                      <wps:bodyPr rot="0" spcFirstLastPara="0" vertOverflow="overflow" horzOverflow="overflow" vert="horz" wrap="square" lIns="91440" tIns="45720" rIns="91440" bIns="45720" numCol="1" spcCol="0" rtlCol="0" fromWordArt="0" anchor="ctr" anchorCtr="0" forceAA="0" compatLnSpc="1">
+                        <a:noAutofit/>
+                      </wps:bodyPr>
+                    </wps:wsp>
+                  </a:graphicData>
+                </a:graphic>
+              </wp:anchor>
+            </w:drawing>
+          </mc:Choice>
+          <mc:Fallback>
+            <w:pict>
+              <v:rect id="_x0000_s1026" o:spid="_x0000_s1026" o:spt="1" style="position:absolute;left:0pt;margin-left:1.5pt;margin-top:33.05pt;height:21.15pt;width:54.85pt;z-index:251664384;v-text-anchor:middle;mso-width-relative:page;mso-height-relative:page;" fillcolor="#5B9BD5 [3204]" filled="t" stroked="f" coordsize="21600,21600" o:gfxdata="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">
+                <v:fill on="t" focussize="0,0"/>
+                <v:stroke on="f"/>
+                <v:imagedata o:title=""/>
+                <o:lock v:ext="edit" aspectratio="f"/>
+                <v:textbox>
+                  <w:txbxContent>
+                    <w:p>
+                      <w:pPr>
+                        <w:jc w:val="center"/>
+                        <w:rPr>
+                          <w:rFonts w:hint="default"/>
+                          <w:lang w:val="en-US"/>
+                        </w:rPr>
+                      </w:pPr>
+                      <w:r>
+                        <w:rPr>
+                          <w:rFonts w:hint="default"/>
+                          <w:lang w:val="en-US"/>
+                        </w:rPr>
+                        <w:t>optional</w:t>
+                      </w:r>
+                    </w:p>
+                  </w:txbxContent>
+                </v:textbox>
+              </v:rect>
+            </w:pict>
+          </mc:Fallback>
+        </mc:AlternateContent>
+      </w:r>
+      <w:r>
+        <w:rPr>
+          <w:sz w:val="24"/>
+        </w:rPr>
+        <mc:AlternateContent>
+          <mc:Choice Requires="wps">
+            <w:drawing>
+              <wp:anchor distT="0" distB="0" distL="114300" distR="114300" simplePos="0" relativeHeight="251663360" behindDoc="0" locked="0" layoutInCell="1" allowOverlap="1">
+                <wp:simplePos x="0" y="0"/>
+                <wp:positionH relativeFrom="column">
+                  <wp:posOffset>709930</wp:posOffset>
+                </wp:positionH>
+                <wp:positionV relativeFrom="paragraph">
+                  <wp:posOffset>217805</wp:posOffset>
+                </wp:positionV>
+                <wp:extent cx="410845" cy="285115"/>
+                <wp:effectExtent l="3810" t="0" r="12065" b="19685"/>
+                <wp:wrapNone/>
+                <wp:docPr id="29" name="Straight Arrow Connector 29"/>
+                <wp:cNvGraphicFramePr/>
+                <a:graphic xmlns:a="http://schemas.openxmlformats.org/drawingml/2006/main">
+                  <a:graphicData uri="http://schemas.microsoft.com/office/word/2010/wordprocessingShape">
+                    <wps:wsp>
+                      <wps:cNvCnPr/>
+                      <wps:spPr>
+                        <a:xfrm flipV="1">
+                          <a:off x="1350645" y="7285355"/>
+                          <a:ext cx="410845" cy="285115"/>
+                        </a:xfrm>
+                        <a:prstGeom prst="straightConnector1">
+                          <a:avLst/>
+                        </a:prstGeom>
+                        <a:ln>
+                          <a:tailEnd type="arrow"/>
+                        </a:ln>
+                      </wps:spPr>
+                      <wps:style>
+                        <a:lnRef idx="2">
+                          <a:schemeClr val="accent1"/>
+                        </a:lnRef>
+                        <a:fillRef idx="0">
+                          <a:srgbClr val="FFFFFF"/>
+                        </a:fillRef>
+                        <a:effectRef idx="0">
+                          <a:srgbClr val="FFFFFF"/>
+                        </a:effectRef>
+                        <a:fontRef idx="minor">
+                          <a:schemeClr val="tx1"/>
+                        </a:fontRef>
+                      </wps:style>
+                      <wps:bodyPr/>
+                    </wps:wsp>
+                  </a:graphicData>
+                </a:graphic>
+              </wp:anchor>
+            </w:drawing>
+          </mc:Choice>
+          <mc:Fallback>
+            <w:pict>
+              <v:shape id="_x0000_s1026" o:spid="_x0000_s1026" o:spt="32" type="#_x0000_t32" style="position:absolute;left:0pt;flip:y;margin-left:55.9pt;margin-top:17.15pt;height:22.45pt;width:32.35pt;z-index:251663360;mso-width-relative:page;mso-height-relative:page;" filled="f" stroked="t" coordsize="21600,21600" o:gfxdata="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">
+                <v:fill on="f" focussize="0,0"/>
+                <v:stroke weight="1pt" color="#5B9BD5 [3204]" miterlimit="8" joinstyle="miter" endarrow="open"/>
+                <v:imagedata o:title=""/>
+                <o:lock v:ext="edit" aspectratio="f"/>
+              </v:shape>
+            </w:pict>
+          </mc:Fallback>
+        </mc:AlternateContent>
+      </w:r>
+      <w:r>
+        <w:rPr>
+          <w:rFonts w:hint="default" w:ascii="Arial" w:hAnsi="Arial" w:eastAsia="SimSun" w:cs="Arial"/>
+          <w:i w:val="0"/>
+          <w:iCs w:val="0"/>
+          <w:color w:val="000000"/>
+          <w:spacing w:val="0"/>
+          <w:sz w:val="24"/>
+          <w:szCs w:val="24"/>
+          <w:shd w:val="clear" w:fill="FFFFFF"/>
+          <w:lang w:val="en-US"/>
+        </w:rPr>
+        <w:t>S</w:t>
+      </w:r>
+      <w:r>
+        <w:rPr>
+          <w:rFonts w:hint="default" w:ascii="Arial" w:hAnsi="Arial" w:eastAsia="SimSun" w:cs="Arial"/>
+          <w:i w:val="0"/>
+          <w:iCs w:val="0"/>
+          <w:caps w:val="0"/>
+          <w:color w:val="000000"/>
+          <w:spacing w:val="0"/>
+          <w:sz w:val="24"/>
+          <w:szCs w:val="24"/>
+          <w:shd w:val="clear" w:fill="FFFFFF"/>
+          <w:lang w:val="en-US"/>
+        </w:rPr>
+        <w:t>yntax: range(start, stop, step)</w:t>
+      </w:r>
+    </w:p>
+    <w:p>
+      <w:pPr>
+        <w:numPr>
+          <w:ilvl w:val="0"/>
+          <w:numId w:val="0"/>
+        </w:numPr>
+        <w:rPr>
+          <w:rFonts w:hint="default" w:ascii="Arial" w:hAnsi="Arial" w:eastAsia="SimSun" w:cs="Arial"/>
+          <w:i w:val="0"/>
+          <w:iCs w:val="0"/>
+          <w:caps w:val="0"/>
+          <w:color w:val="000000"/>
+          <w:spacing w:val="0"/>
+          <w:sz w:val="24"/>
+          <w:szCs w:val="24"/>
+          <w:shd w:val="clear" w:fill="FFFFFF"/>
+          <w:lang w:val="en-US"/>
+        </w:rPr>
+      </w:pPr>
+    </w:p>
+    <w:p>
+      <w:pPr>
+        <w:numPr>
+          <w:ilvl w:val="0"/>
+          <w:numId w:val="0"/>
+        </w:numPr>
+        <w:rPr>
+          <w:rFonts w:hint="default" w:ascii="Arial" w:hAnsi="Arial" w:eastAsia="SimSun" w:cs="Arial"/>
+          <w:i w:val="0"/>
+          <w:iCs w:val="0"/>
+          <w:caps w:val="0"/>
+          <w:color w:val="000000"/>
+          <w:spacing w:val="0"/>
+          <w:sz w:val="24"/>
+          <w:szCs w:val="24"/>
+          <w:shd w:val="clear" w:fill="FFFFFF"/>
+          <w:lang w:val="en-US"/>
+        </w:rPr>
+      </w:pPr>
+    </w:p>
+    <w:p>
+      <w:pPr>
+        <w:numPr>
+          <w:ilvl w:val="0"/>
+          <w:numId w:val="0"/>
+        </w:numPr>
+        <w:rPr>
+          <w:rFonts w:hint="default" w:ascii="Arial" w:hAnsi="Arial" w:eastAsia="SimSun" w:cs="Arial"/>
+          <w:i w:val="0"/>
+          <w:iCs w:val="0"/>
+          <w:caps w:val="0"/>
+          <w:color w:val="000000"/>
+          <w:spacing w:val="0"/>
+          <w:sz w:val="24"/>
+          <w:szCs w:val="24"/>
+          <w:shd w:val="clear" w:fill="FFFFFF"/>
+          <w:lang w:val="en-US"/>
+        </w:rPr>
+      </w:pPr>
+      <w:r>
+        <w:rPr>
+          <w:rFonts w:hint="default" w:ascii="Arial" w:hAnsi="Arial" w:eastAsia="SimSun" w:cs="Arial"/>
+          <w:i w:val="0"/>
+          <w:iCs w:val="0"/>
+          <w:color w:val="000000"/>
+          <w:spacing w:val="0"/>
+          <w:sz w:val="24"/>
+          <w:szCs w:val="24"/>
+          <w:shd w:val="clear" w:fill="FFFFFF"/>
+          <w:lang w:val="en-US"/>
+        </w:rPr>
+        <w:t>E</w:t>
+      </w:r>
+      <w:r>
+        <w:rPr>
+          <w:rFonts w:hint="default" w:ascii="Arial" w:hAnsi="Arial" w:eastAsia="SimSun" w:cs="Arial"/>
+          <w:i w:val="0"/>
+          <w:iCs w:val="0"/>
+          <w:caps w:val="0"/>
+          <w:color w:val="000000"/>
+          <w:spacing w:val="0"/>
+          <w:sz w:val="24"/>
+          <w:szCs w:val="24"/>
+          <w:shd w:val="clear" w:fill="FFFFFF"/>
+          <w:lang w:val="en-US"/>
+        </w:rPr>
+        <w:t>xamples:</w:t>
+      </w:r>
+      <w:bookmarkStart w:id="0" w:name="_GoBack"/>
+      <w:bookmarkEnd w:id="0"/>
+    </w:p>
+    <w:p>
+      <w:pPr>
+        <w:numPr>
+          <w:ilvl w:val="0"/>
+          <w:numId w:val="0"/>
+        </w:numPr>
+      </w:pPr>
+      <w:r>
+        <w:drawing>
+          <wp:inline distT="0" distB="0" distL="114300" distR="114300">
+            <wp:extent cx="3848100" cy="1996440"/>
+            <wp:effectExtent l="0" t="0" r="7620" b="0"/>
+            <wp:docPr id="35" name="Picture 5"/>
+            <wp:cNvGraphicFramePr>
+              <a:graphicFrameLocks xmlns:a="http://schemas.openxmlformats.org/drawingml/2006/main" noChangeAspect="1"/>
+            </wp:cNvGraphicFramePr>
+            <a:graphic xmlns:a="http://schemas.openxmlformats.org/drawingml/2006/main">
+              <a:graphicData uri="http://schemas.openxmlformats.org/drawingml/2006/picture">
+                <pic:pic xmlns:pic="http://schemas.openxmlformats.org/drawingml/2006/picture">
+                  <pic:nvPicPr>
+                    <pic:cNvPr id="35" name="Picture 5"/>
+                    <pic:cNvPicPr>
+                      <a:picLocks noChangeAspect="1"/>
+                    </pic:cNvPicPr>
+                  </pic:nvPicPr>
+                  <pic:blipFill>
+                    <a:blip r:embed="rId32"/>
+                    <a:stretch>
+                      <a:fillRect/>
+                    </a:stretch>
+                  </pic:blipFill>
+                  <pic:spPr>
+                    <a:xfrm>
+                      <a:off x="0" y="0"/>
+                      <a:ext cx="3848100" cy="1996440"/>
+                    </a:xfrm>
+                    <a:prstGeom prst="rect">
+                      <a:avLst/>
+                    </a:prstGeom>
+                    <a:noFill/>
+                    <a:ln>
+                      <a:noFill/>
+                    </a:ln>
+                  </pic:spPr>
+                </pic:pic>
+              </a:graphicData>
+            </a:graphic>
+          </wp:inline>
+        </w:drawing>
+      </w:r>
+    </w:p>
+    <w:p>
+      <w:pPr>
+        <w:numPr>
+          <w:ilvl w:val="0"/>
+          <w:numId w:val="0"/>
+        </w:numPr>
+      </w:pPr>
+      <w:r>
+        <w:drawing>
+          <wp:inline distT="0" distB="0" distL="114300" distR="114300">
+            <wp:extent cx="3070860" cy="2202180"/>
+            <wp:effectExtent l="0" t="0" r="7620" b="0"/>
+            <wp:docPr id="36" name="Picture 6"/>
+            <wp:cNvGraphicFramePr>
+              <a:graphicFrameLocks xmlns:a="http://schemas.openxmlformats.org/drawingml/2006/main" noChangeAspect="1"/>
+            </wp:cNvGraphicFramePr>
+            <a:graphic xmlns:a="http://schemas.openxmlformats.org/drawingml/2006/main">
+              <a:graphicData uri="http://schemas.openxmlformats.org/drawingml/2006/picture">
+                <pic:pic xmlns:pic="http://schemas.openxmlformats.org/drawingml/2006/picture">
+                  <pic:nvPicPr>
+                    <pic:cNvPr id="36" name="Picture 6"/>
+                    <pic:cNvPicPr>
+                      <a:picLocks noChangeAspect="1"/>
+                    </pic:cNvPicPr>
+                  </pic:nvPicPr>
+                  <pic:blipFill>
+                    <a:blip r:embed="rId33"/>
+                    <a:stretch>
+                      <a:fillRect/>
+                    </a:stretch>
+                  </pic:blipFill>
+                  <pic:spPr>
+                    <a:xfrm>
+                      <a:off x="0" y="0"/>
+                      <a:ext cx="3070860" cy="2202180"/>
+                    </a:xfrm>
+                    <a:prstGeom prst="rect">
+                      <a:avLst/>
+                    </a:prstGeom>
+                    <a:noFill/>
+                    <a:ln>
+                      <a:noFill/>
+                    </a:ln>
+                  </pic:spPr>
+                </pic:pic>
+              </a:graphicData>
+            </a:graphic>
+          </wp:inline>
+        </w:drawing>
+      </w:r>
+    </w:p>
+    <w:p>
+      <w:pPr>
+        <w:numPr>
+          <w:ilvl w:val="0"/>
+          <w:numId w:val="0"/>
+        </w:numPr>
+      </w:pPr>
+      <w:r>
+        <w:drawing>
+          <wp:inline distT="0" distB="0" distL="114300" distR="114300">
+            <wp:extent cx="5067300" cy="1965960"/>
+            <wp:effectExtent l="0" t="0" r="7620" b="0"/>
+            <wp:docPr id="38" name="Picture 8"/>
+            <wp:cNvGraphicFramePr>
+              <a:graphicFrameLocks xmlns:a="http://schemas.openxmlformats.org/drawingml/2006/main" noChangeAspect="1"/>
+            </wp:cNvGraphicFramePr>
+            <a:graphic xmlns:a="http://schemas.openxmlformats.org/drawingml/2006/main">
+              <a:graphicData uri="http://schemas.openxmlformats.org/drawingml/2006/picture">
+                <pic:pic xmlns:pic="http://schemas.openxmlformats.org/drawingml/2006/picture">
+                  <pic:nvPicPr>
+                    <pic:cNvPr id="38" name="Picture 8"/>
+                    <pic:cNvPicPr>
+                      <a:picLocks noChangeAspect="1"/>
+                    </pic:cNvPicPr>
+                  </pic:nvPicPr>
+                  <pic:blipFill>
+                    <a:blip r:embed="rId34"/>
+                    <a:stretch>
+                      <a:fillRect/>
+                    </a:stretch>
+                  </pic:blipFill>
+                  <pic:spPr>
+                    <a:xfrm>
+                      <a:off x="0" y="0"/>
+                      <a:ext cx="5067300" cy="1965960"/>
+                    </a:xfrm>
+                    <a:prstGeom prst="rect">
+                      <a:avLst/>
+                    </a:prstGeom>
+                    <a:noFill/>
+                    <a:ln>
+                      <a:noFill/>
+                    </a:ln>
+                  </pic:spPr>
+                </pic:pic>
+              </a:graphicData>
+            </a:graphic>
+          </wp:inline>
+        </w:drawing>
+      </w:r>
+    </w:p>
+    <w:p>
+      <w:pPr>
+        <w:numPr>
+          <w:ilvl w:val="0"/>
+          <w:numId w:val="0"/>
+        </w:numPr>
+      </w:pPr>
+    </w:p>
+    <w:p>
+      <w:pPr>
+        <w:numPr>
+          <w:ilvl w:val="0"/>
+          <w:numId w:val="0"/>
+        </w:numPr>
+        <w:rPr>
+          <w:rFonts w:hint="default"/>
+          <w:sz w:val="24"/>
+          <w:szCs w:val="24"/>
+          <w:highlight w:val="yellow"/>
+          <w:lang w:val="en-US"/>
+        </w:rPr>
+      </w:pPr>
+      <w:r>
+        <w:rPr>
+          <w:rFonts w:hint="cs"/>
+          <w:sz w:val="24"/>
+          <w:szCs w:val="24"/>
+        </w:rPr>
+        <w:t>Have you ever asked yourself the question of how the login page stays on the same page when you do not type the correct password?</w:t>
+      </w:r>
+      <w:r>
+        <w:rPr>
+          <w:rFonts w:hint="default" w:cstheme="minorBidi"/>
+          <w:sz w:val="24"/>
+          <w:szCs w:val="24"/>
+          <w:lang w:val="en-US" w:bidi="ar-EG"/>
+        </w:rPr>
+        <w:t xml:space="preserve"> </w:t>
+      </w:r>
+      <w:r>
+        <w:rPr>
+          <w:rFonts w:hint="default"/>
+          <w:sz w:val="24"/>
+          <w:szCs w:val="24"/>
+          <w:lang w:val="en-US"/>
+        </w:rPr>
+        <w:t xml:space="preserve">The answer is </w:t>
+      </w:r>
+      <w:r>
+        <w:rPr>
+          <w:rFonts w:hint="default"/>
+          <w:sz w:val="24"/>
+          <w:szCs w:val="24"/>
+          <w:highlight w:val="yellow"/>
+          <w:lang w:val="en-US"/>
+        </w:rPr>
+        <w:t xml:space="preserve">while loop </w:t>
+      </w:r>
+    </w:p>
+    <w:p>
+      <w:pPr>
+        <w:numPr>
+          <w:ilvl w:val="0"/>
+          <w:numId w:val="6"/>
+        </w:numPr>
+        <w:ind w:left="0" w:leftChars="0" w:firstLine="0" w:firstLineChars="0"/>
+        <w:rPr>
+          <w:rFonts w:hint="default"/>
+          <w:sz w:val="28"/>
+          <w:szCs w:val="28"/>
+          <w:highlight w:val="none"/>
+          <w:lang w:val="en-US"/>
+        </w:rPr>
+      </w:pPr>
+      <w:r>
+        <w:rPr>
+          <w:rFonts w:hint="default"/>
+          <w:sz w:val="28"/>
+          <w:szCs w:val="28"/>
+          <w:highlight w:val="none"/>
+          <w:lang w:val="en-US"/>
+        </w:rPr>
+        <w:t xml:space="preserve">While loop:  </w:t>
+      </w:r>
+      <w:r>
+        <w:rPr>
+          <w:rFonts w:hint="default" w:ascii="Arial" w:hAnsi="Arial" w:eastAsia="SimSun" w:cs="Arial"/>
+          <w:i w:val="0"/>
+          <w:iCs w:val="0"/>
+          <w:caps w:val="0"/>
+          <w:color w:val="000000"/>
+          <w:spacing w:val="0"/>
+          <w:sz w:val="24"/>
+          <w:szCs w:val="24"/>
+          <w:shd w:val="clear" w:fill="FFFFFF"/>
+        </w:rPr>
+        <w:t>can execute a set of statements as long as a condition is true.</w:t>
+      </w:r>
+    </w:p>
+    <w:p>
+      <w:pPr>
+        <w:numPr>
+          <w:ilvl w:val="0"/>
+          <w:numId w:val="0"/>
+        </w:numPr>
+        <w:ind w:leftChars="0"/>
+        <w:rPr>
+          <w:rFonts w:hint="default" w:ascii="Arial" w:hAnsi="Arial" w:eastAsia="SimSun" w:cs="Arial"/>
+          <w:i w:val="0"/>
+          <w:iCs w:val="0"/>
+          <w:caps w:val="0"/>
+          <w:color w:val="000000"/>
+          <w:spacing w:val="0"/>
+          <w:sz w:val="24"/>
+          <w:szCs w:val="24"/>
+          <w:shd w:val="clear" w:fill="FFFFFF"/>
+          <w:lang w:val="en-US"/>
+        </w:rPr>
+      </w:pPr>
+      <w:r>
+        <w:rPr>
+          <w:rFonts w:hint="default" w:ascii="Arial" w:hAnsi="Arial" w:eastAsia="SimSun" w:cs="Arial"/>
+          <w:i w:val="0"/>
+          <w:iCs w:val="0"/>
+          <w:color w:val="000000"/>
+          <w:spacing w:val="0"/>
+          <w:sz w:val="24"/>
+          <w:szCs w:val="24"/>
+          <w:shd w:val="clear" w:fill="FFFFFF"/>
+          <w:lang w:val="en-US"/>
+        </w:rPr>
+        <w:t>E</w:t>
+      </w:r>
+      <w:r>
+        <w:rPr>
+          <w:rFonts w:hint="default" w:ascii="Arial" w:hAnsi="Arial" w:eastAsia="SimSun" w:cs="Arial"/>
+          <w:i w:val="0"/>
+          <w:iCs w:val="0"/>
+          <w:caps w:val="0"/>
+          <w:color w:val="000000"/>
+          <w:spacing w:val="0"/>
+          <w:sz w:val="24"/>
+          <w:szCs w:val="24"/>
+          <w:shd w:val="clear" w:fill="FFFFFF"/>
+          <w:lang w:val="en-US"/>
+        </w:rPr>
+        <w:t>xample:</w:t>
+      </w:r>
+    </w:p>
+    <w:p>
+      <w:pPr>
+        <w:numPr>
+          <w:ilvl w:val="0"/>
+          <w:numId w:val="0"/>
+        </w:numPr>
+        <w:ind w:leftChars="0"/>
+        <w:rPr>
+          <w:rFonts w:hint="default" w:ascii="Arial" w:hAnsi="Arial" w:eastAsia="SimSun" w:cs="Arial"/>
+          <w:i w:val="0"/>
+          <w:iCs w:val="0"/>
+          <w:caps w:val="0"/>
+          <w:color w:val="000000"/>
+          <w:spacing w:val="0"/>
+          <w:sz w:val="24"/>
+          <w:szCs w:val="24"/>
+          <w:shd w:val="clear" w:fill="FFFFFF"/>
+          <w:lang w:val="en-US"/>
+        </w:rPr>
+      </w:pPr>
+    </w:p>
+    <w:p>
+      <w:pPr>
+        <w:numPr>
+          <w:ilvl w:val="0"/>
+          <w:numId w:val="0"/>
+        </w:numPr>
+        <w:ind w:leftChars="0"/>
+      </w:pPr>
+      <w:r>
+        <w:drawing>
+          <wp:inline distT="0" distB="0" distL="114300" distR="114300">
+            <wp:extent cx="4053840" cy="1234440"/>
+            <wp:effectExtent l="0" t="0" r="0" b="0"/>
+            <wp:docPr id="39" name="Picture 9"/>
+            <wp:cNvGraphicFramePr>
+              <a:graphicFrameLocks xmlns:a="http://schemas.openxmlformats.org/drawingml/2006/main" noChangeAspect="1"/>
+            </wp:cNvGraphicFramePr>
+            <a:graphic xmlns:a="http://schemas.openxmlformats.org/drawingml/2006/main">
+              <a:graphicData uri="http://schemas.openxmlformats.org/drawingml/2006/picture">
+                <pic:pic xmlns:pic="http://schemas.openxmlformats.org/drawingml/2006/picture">
+                  <pic:nvPicPr>
+                    <pic:cNvPr id="39" name="Picture 9"/>
+                    <pic:cNvPicPr>
+                      <a:picLocks noChangeAspect="1"/>
+                    </pic:cNvPicPr>
+                  </pic:nvPicPr>
+                  <pic:blipFill>
+                    <a:blip r:embed="rId35"/>
+                    <a:stretch>
+                      <a:fillRect/>
+                    </a:stretch>
+                  </pic:blipFill>
+                  <pic:spPr>
+                    <a:xfrm>
+                      <a:off x="0" y="0"/>
+                      <a:ext cx="4053840" cy="1234440"/>
+                    </a:xfrm>
+                    <a:prstGeom prst="rect">
+                      <a:avLst/>
+                    </a:prstGeom>
+                    <a:noFill/>
+                    <a:ln>
+                      <a:noFill/>
+                    </a:ln>
+                  </pic:spPr>
+                </pic:pic>
+              </a:graphicData>
+            </a:graphic>
+          </wp:inline>
+        </w:drawing>
+      </w:r>
+    </w:p>
+    <w:p>
+      <w:pPr>
+        <w:numPr>
+          <w:ilvl w:val="0"/>
+          <w:numId w:val="0"/>
+        </w:numPr>
+        <w:ind w:leftChars="0"/>
+        <w:rPr>
+          <w:rFonts w:hint="default"/>
+          <w:lang w:val="en-US"/>
+        </w:rPr>
+      </w:pPr>
+      <w:r>
+        <w:rPr>
+          <w:rFonts w:hint="default"/>
+          <w:lang w:val="en-US"/>
+        </w:rPr>
+        <w:t>Output:</w:t>
+      </w:r>
+    </w:p>
+    <w:p>
+      <w:pPr>
+        <w:numPr>
+          <w:ilvl w:val="0"/>
+          <w:numId w:val="0"/>
+        </w:numPr>
+        <w:ind w:leftChars="0"/>
+      </w:pPr>
+      <w:r>
+        <w:drawing>
+          <wp:inline distT="0" distB="0" distL="114300" distR="114300">
+            <wp:extent cx="1958340" cy="1028700"/>
+            <wp:effectExtent l="0" t="0" r="7620" b="7620"/>
+            <wp:docPr id="40" name="Picture 10"/>
+            <wp:cNvGraphicFramePr>
+              <a:graphicFrameLocks xmlns:a="http://schemas.openxmlformats.org/drawingml/2006/main" noChangeAspect="1"/>
+            </wp:cNvGraphicFramePr>
+            <a:graphic xmlns:a="http://schemas.openxmlformats.org/drawingml/2006/main">
+              <a:graphicData uri="http://schemas.openxmlformats.org/drawingml/2006/picture">
+                <pic:pic xmlns:pic="http://schemas.openxmlformats.org/drawingml/2006/picture">
+                  <pic:nvPicPr>
+                    <pic:cNvPr id="40" name="Picture 10"/>
+                    <pic:cNvPicPr>
+                      <a:picLocks noChangeAspect="1"/>
+                    </pic:cNvPicPr>
+                  </pic:nvPicPr>
+                  <pic:blipFill>
+                    <a:blip r:embed="rId36"/>
+                    <a:stretch>
+                      <a:fillRect/>
+                    </a:stretch>
+                  </pic:blipFill>
+                  <pic:spPr>
+                    <a:xfrm>
+                      <a:off x="0" y="0"/>
+                      <a:ext cx="1958340" cy="1028700"/>
+                    </a:xfrm>
+                    <a:prstGeom prst="rect">
+                      <a:avLst/>
+                    </a:prstGeom>
+                    <a:noFill/>
+                    <a:ln>
+                      <a:noFill/>
+                    </a:ln>
+                  </pic:spPr>
+                </pic:pic>
+              </a:graphicData>
+            </a:graphic>
+          </wp:inline>
+        </w:drawing>
+      </w:r>
+    </w:p>
+    <w:p>
+      <w:pPr>
+        <w:numPr>
+          <w:ilvl w:val="0"/>
+          <w:numId w:val="0"/>
+        </w:numPr>
+        <w:ind w:leftChars="0"/>
+        <w:rPr>
+          <w:rFonts w:hint="cs" w:cstheme="minorBidi"/>
+          <w:b/>
+          <w:bCs/>
+          <w:sz w:val="28"/>
+          <w:szCs w:val="28"/>
+          <w:lang w:val="en-US" w:bidi="ar-EG"/>
+        </w:rPr>
+      </w:pPr>
+      <w:r>
+        <w:rPr>
+          <w:rFonts w:hint="default"/>
+          <w:b/>
+          <w:bCs/>
+          <w:sz w:val="28"/>
+          <w:szCs w:val="28"/>
+          <w:lang w:val="en-US"/>
+        </w:rPr>
+        <w:t xml:space="preserve">Explain: </w:t>
+      </w:r>
+    </w:p>
+    <w:p>
+      <w:pPr>
+        <w:numPr>
+          <w:ilvl w:val="0"/>
+          <w:numId w:val="7"/>
+        </w:numPr>
+        <w:ind w:leftChars="0"/>
+        <w:rPr>
+          <w:rFonts w:hint="cs"/>
+          <w:b w:val="0"/>
+          <w:bCs w:val="0"/>
+          <w:sz w:val="24"/>
+          <w:szCs w:val="24"/>
+          <w:rtl w:val="0"/>
+          <w:lang w:val="en-US"/>
+        </w:rPr>
+      </w:pPr>
+      <w:r>
+        <w:rPr>
+          <w:rFonts w:hint="cs"/>
+          <w:b w:val="0"/>
+          <w:bCs w:val="0"/>
+          <w:sz w:val="24"/>
+          <w:szCs w:val="24"/>
+          <w:rtl w:val="0"/>
+          <w:lang w:val="en-US"/>
+        </w:rPr>
+        <w:t>First, Two variables were created, the first holds the password value and the second holds the input value.</w:t>
+      </w:r>
+    </w:p>
+    <w:p>
+      <w:pPr>
+        <w:numPr>
+          <w:ilvl w:val="0"/>
+          <w:numId w:val="7"/>
+        </w:numPr>
+        <w:ind w:left="0" w:leftChars="0" w:firstLine="0" w:firstLineChars="0"/>
+        <w:rPr>
+          <w:rFonts w:hint="default"/>
+          <w:b w:val="0"/>
+          <w:bCs w:val="0"/>
+          <w:sz w:val="24"/>
+          <w:szCs w:val="24"/>
+          <w:highlight w:val="yellow"/>
+          <w:rtl w:val="0"/>
+          <w:lang w:val="en-US"/>
+        </w:rPr>
+      </w:pPr>
+      <w:r>
+        <w:rPr>
+          <w:rFonts w:hint="cs"/>
+          <w:b w:val="0"/>
+          <w:bCs w:val="0"/>
+          <w:sz w:val="24"/>
+          <w:szCs w:val="24"/>
+          <w:rtl w:val="0"/>
+          <w:lang w:val="en-US"/>
+        </w:rPr>
+        <w:t>Secondly, a while loop was created and a condition was set. If it is met, what is inside the code is executed. If the password is not equal to the value of the input, an input is created and checked. If the password is not equal to the value of the input, it is printed</w:t>
+      </w:r>
+      <w:r>
+        <w:rPr>
+          <w:rFonts w:hint="default"/>
+          <w:b w:val="0"/>
+          <w:bCs w:val="0"/>
+          <w:sz w:val="24"/>
+          <w:szCs w:val="24"/>
+          <w:rtl w:val="0"/>
+          <w:lang w:val="en-US"/>
+        </w:rPr>
+        <w:t xml:space="preserve"> </w:t>
+      </w:r>
+      <w:r>
+        <w:rPr>
+          <w:rFonts w:hint="default"/>
+          <w:b w:val="0"/>
+          <w:bCs w:val="0"/>
+          <w:sz w:val="24"/>
+          <w:szCs w:val="24"/>
+          <w:highlight w:val="yellow"/>
+          <w:rtl w:val="0"/>
+          <w:lang w:val="en-US"/>
+        </w:rPr>
+        <w:t>invalid the password</w:t>
+      </w:r>
+    </w:p>
+    <w:p>
+      <w:pPr>
+        <w:numPr>
+          <w:ilvl w:val="0"/>
+          <w:numId w:val="7"/>
+        </w:numPr>
+        <w:ind w:left="0" w:leftChars="0" w:firstLine="0" w:firstLineChars="0"/>
+        <w:rPr>
+          <w:rFonts w:hint="cs" w:cstheme="minorBidi"/>
+          <w:b w:val="0"/>
+          <w:bCs w:val="0"/>
+          <w:sz w:val="24"/>
+          <w:szCs w:val="24"/>
+          <w:highlight w:val="none"/>
+          <w:rtl w:val="0"/>
+          <w:lang w:val="en-US" w:bidi="ar-EG"/>
+        </w:rPr>
+      </w:pPr>
+      <w:r>
+        <w:rPr>
+          <w:rFonts w:hint="cs"/>
+          <w:b w:val="0"/>
+          <w:bCs w:val="0"/>
+          <w:sz w:val="24"/>
+          <w:szCs w:val="24"/>
+          <w:highlight w:val="none"/>
+          <w:rtl w:val="0"/>
+          <w:lang w:val="en-US"/>
+        </w:rPr>
+        <w:t>If the condition is not met, which is that the password is equal to the input value, the correct password is printed.</w:t>
+      </w:r>
+    </w:p>
+    <w:p>
+      <w:pPr>
+        <w:numPr>
+          <w:ilvl w:val="0"/>
+          <w:numId w:val="0"/>
+        </w:numPr>
+        <w:ind w:leftChars="0"/>
+        <w:rPr>
+          <w:rFonts w:hint="default"/>
+          <w:b w:val="0"/>
+          <w:bCs w:val="0"/>
+          <w:sz w:val="24"/>
+          <w:szCs w:val="24"/>
+          <w:rtl w:val="0"/>
+          <w:lang w:val="en-US"/>
+        </w:rPr>
+      </w:pPr>
+      <w:r>
+        <w:rPr>
+          <w:rFonts w:hint="default"/>
+          <w:b w:val="0"/>
+          <w:bCs w:val="0"/>
+          <w:sz w:val="24"/>
+          <w:szCs w:val="24"/>
+          <w:rtl w:val="0"/>
+          <w:lang w:val="en-US"/>
+        </w:rPr>
+        <w:t xml:space="preserve">Other example: </w:t>
+      </w:r>
+    </w:p>
+    <w:p>
+      <w:pPr>
+        <w:numPr>
+          <w:ilvl w:val="0"/>
+          <w:numId w:val="0"/>
+        </w:numPr>
+        <w:ind w:leftChars="0"/>
+      </w:pPr>
+      <w:r>
+        <w:drawing>
+          <wp:inline distT="0" distB="0" distL="114300" distR="114300">
+            <wp:extent cx="1752600" cy="739140"/>
+            <wp:effectExtent l="0" t="0" r="0" b="7620"/>
+            <wp:docPr id="41" name="Picture 11"/>
+            <wp:cNvGraphicFramePr>
+              <a:graphicFrameLocks xmlns:a="http://schemas.openxmlformats.org/drawingml/2006/main" noChangeAspect="1"/>
+            </wp:cNvGraphicFramePr>
+            <a:graphic xmlns:a="http://schemas.openxmlformats.org/drawingml/2006/main">
+              <a:graphicData uri="http://schemas.openxmlformats.org/drawingml/2006/picture">
+                <pic:pic xmlns:pic="http://schemas.openxmlformats.org/drawingml/2006/picture">
+                  <pic:nvPicPr>
+                    <pic:cNvPr id="41" name="Picture 11"/>
+                    <pic:cNvPicPr>
+                      <a:picLocks noChangeAspect="1"/>
+                    </pic:cNvPicPr>
+                  </pic:nvPicPr>
+                  <pic:blipFill>
+                    <a:blip r:embed="rId37"/>
+                    <a:stretch>
+                      <a:fillRect/>
+                    </a:stretch>
+                  </pic:blipFill>
+                  <pic:spPr>
+                    <a:xfrm>
+                      <a:off x="0" y="0"/>
+                      <a:ext cx="1752600" cy="739140"/>
+                    </a:xfrm>
+                    <a:prstGeom prst="rect">
+                      <a:avLst/>
+                    </a:prstGeom>
+                    <a:noFill/>
+                    <a:ln>
+                      <a:noFill/>
+                    </a:ln>
+                  </pic:spPr>
+                </pic:pic>
+              </a:graphicData>
+            </a:graphic>
+          </wp:inline>
+        </w:drawing>
+      </w:r>
+    </w:p>
+    <w:p>
+      <w:pPr>
+        <w:numPr>
+          <w:ilvl w:val="0"/>
+          <w:numId w:val="0"/>
+        </w:numPr>
+        <w:ind w:leftChars="0"/>
+        <w:rPr>
+          <w:rFonts w:hint="default"/>
+          <w:sz w:val="24"/>
+          <w:szCs w:val="24"/>
+          <w:lang w:val="en-US"/>
+        </w:rPr>
+      </w:pPr>
+      <w:r>
+        <w:rPr>
+          <w:rFonts w:hint="default"/>
+          <w:sz w:val="24"/>
+          <w:szCs w:val="24"/>
+          <w:lang w:val="en-US"/>
+        </w:rPr>
+        <w:t>Output:</w:t>
+      </w:r>
+    </w:p>
+    <w:p>
+      <w:pPr>
+        <w:numPr>
+          <w:ilvl w:val="0"/>
+          <w:numId w:val="0"/>
+        </w:numPr>
+        <w:ind w:leftChars="0"/>
+      </w:pPr>
+      <w:r>
+        <w:drawing>
+          <wp:inline distT="0" distB="0" distL="114300" distR="114300">
+            <wp:extent cx="1394460" cy="853440"/>
+            <wp:effectExtent l="0" t="0" r="7620" b="0"/>
+            <wp:docPr id="42" name="Picture 12"/>
+            <wp:cNvGraphicFramePr>
+              <a:graphicFrameLocks xmlns:a="http://schemas.openxmlformats.org/drawingml/2006/main" noChangeAspect="1"/>
+            </wp:cNvGraphicFramePr>
+            <a:graphic xmlns:a="http://schemas.openxmlformats.org/drawingml/2006/main">
+              <a:graphicData uri="http://schemas.openxmlformats.org/drawingml/2006/picture">
+                <pic:pic xmlns:pic="http://schemas.openxmlformats.org/drawingml/2006/picture">
+                  <pic:nvPicPr>
+                    <pic:cNvPr id="42" name="Picture 12"/>
+                    <pic:cNvPicPr>
+                      <a:picLocks noChangeAspect="1"/>
+                    </pic:cNvPicPr>
+                  </pic:nvPicPr>
+                  <pic:blipFill>
+                    <a:blip r:embed="rId38"/>
+                    <a:stretch>
+                      <a:fillRect/>
+                    </a:stretch>
+                  </pic:blipFill>
+                  <pic:spPr>
+                    <a:xfrm>
+                      <a:off x="0" y="0"/>
+                      <a:ext cx="1394460" cy="853440"/>
+                    </a:xfrm>
+                    <a:prstGeom prst="rect">
+                      <a:avLst/>
+                    </a:prstGeom>
+                    <a:noFill/>
+                    <a:ln>
+                      <a:noFill/>
+                    </a:ln>
+                  </pic:spPr>
+                </pic:pic>
+              </a:graphicData>
+            </a:graphic>
+          </wp:inline>
+        </w:drawing>
+      </w:r>
+    </w:p>
+    <w:p>
+      <w:pPr>
+        <w:numPr>
+          <w:ilvl w:val="0"/>
+          <w:numId w:val="0"/>
+        </w:numPr>
+        <w:ind w:leftChars="0"/>
+      </w:pPr>
+    </w:p>
+    <w:p>
+      <w:pPr>
+        <w:numPr>
+          <w:ilvl w:val="0"/>
+          <w:numId w:val="0"/>
+        </w:numPr>
+        <w:ind w:leftChars="0"/>
+      </w:pPr>
+    </w:p>
+    <w:p>
+      <w:pPr>
+        <w:numPr>
+          <w:ilvl w:val="0"/>
+          <w:numId w:val="0"/>
+        </w:numPr>
+        <w:ind w:leftChars="0"/>
+      </w:pPr>
+    </w:p>
+    <w:p>
+      <w:pPr>
+        <w:numPr>
+          <w:ilvl w:val="0"/>
+          <w:numId w:val="0"/>
+        </w:numPr>
+        <w:ind w:leftChars="0"/>
+        <w:rPr>
+          <w:rFonts w:hint="cs" w:cstheme="minorBidi"/>
+          <w:b/>
+          <w:bCs/>
+          <w:sz w:val="28"/>
+          <w:szCs w:val="28"/>
+          <w:lang w:val="en-US" w:bidi="ar-EG"/>
+        </w:rPr>
+      </w:pPr>
+      <w:r>
+        <w:rPr>
+          <w:rFonts w:hint="default"/>
+          <w:b/>
+          <w:bCs/>
+          <w:sz w:val="28"/>
+          <w:szCs w:val="28"/>
+          <w:lang w:val="en-US"/>
+        </w:rPr>
+        <w:t xml:space="preserve">Explain: </w:t>
+      </w:r>
+    </w:p>
+    <w:p>
+      <w:pPr>
+        <w:numPr>
+          <w:ilvl w:val="0"/>
+          <w:numId w:val="0"/>
+        </w:numPr>
+        <w:ind w:leftChars="0"/>
+        <w:rPr>
+          <w:rFonts w:hint="cs"/>
+          <w:b w:val="0"/>
+          <w:bCs w:val="0"/>
+          <w:sz w:val="28"/>
+          <w:szCs w:val="28"/>
+          <w:rtl w:val="0"/>
+          <w:lang w:val="en-US"/>
+        </w:rPr>
+      </w:pPr>
+      <w:r>
+        <w:rPr>
+          <w:rFonts w:hint="cs"/>
+          <w:b w:val="0"/>
+          <w:bCs w:val="0"/>
+          <w:sz w:val="28"/>
+          <w:szCs w:val="28"/>
+          <w:rtl w:val="0"/>
+          <w:lang w:val="en-US"/>
+        </w:rPr>
+        <w:t>First, we define a variable called i that stores the value 1.</w:t>
+      </w:r>
+    </w:p>
+    <w:p>
+      <w:pPr>
+        <w:numPr>
+          <w:ilvl w:val="0"/>
+          <w:numId w:val="0"/>
+        </w:numPr>
+        <w:ind w:leftChars="0"/>
+        <w:rPr>
+          <w:rFonts w:hint="cs"/>
+          <w:b w:val="0"/>
+          <w:bCs w:val="0"/>
+          <w:sz w:val="28"/>
+          <w:szCs w:val="28"/>
+          <w:rtl w:val="0"/>
+          <w:lang w:val="en-US"/>
+        </w:rPr>
+      </w:pPr>
+      <w:r>
+        <w:rPr>
+          <w:rFonts w:hint="cs"/>
+          <w:b w:val="0"/>
+          <w:bCs w:val="0"/>
+          <w:sz w:val="28"/>
+          <w:szCs w:val="28"/>
+          <w:rtl w:val="0"/>
+          <w:lang w:val="en-US"/>
+        </w:rPr>
+        <w:t>Secondly, we set while to check if i &lt; 6, then it prints the value of i and supplies i with one.</w:t>
+      </w:r>
+    </w:p>
+    <w:p>
+      <w:pPr>
+        <w:numPr>
+          <w:ilvl w:val="0"/>
+          <w:numId w:val="0"/>
+        </w:numPr>
+        <w:ind w:leftChars="0"/>
+        <w:rPr>
+          <w:rFonts w:hint="default" w:cstheme="minorBidi"/>
+          <w:b w:val="0"/>
+          <w:bCs w:val="0"/>
+          <w:sz w:val="28"/>
+          <w:szCs w:val="28"/>
+          <w:rtl w:val="0"/>
+          <w:lang w:val="en-US" w:bidi="ar-EG"/>
+        </w:rPr>
+      </w:pPr>
+    </w:p>
+    <w:p>
+      <w:pPr>
+        <w:numPr>
+          <w:ilvl w:val="0"/>
+          <w:numId w:val="0"/>
+        </w:numPr>
+        <w:ind w:leftChars="0"/>
+        <w:rPr>
+          <w:rFonts w:hint="default" w:cstheme="minorBidi"/>
+          <w:b w:val="0"/>
+          <w:bCs w:val="0"/>
+          <w:sz w:val="28"/>
+          <w:szCs w:val="28"/>
+          <w:rtl w:val="0"/>
+          <w:lang w:val="en-US" w:bidi="ar-EG"/>
+        </w:rPr>
+      </w:pPr>
+    </w:p>
+    <w:p>
+      <w:pPr>
+        <w:numPr>
+          <w:ilvl w:val="0"/>
+          <w:numId w:val="0"/>
+        </w:numPr>
+        <w:ind w:leftChars="0"/>
+        <w:jc w:val="center"/>
+        <w:rPr>
+          <w:rFonts w:hint="default" w:cstheme="minorBidi"/>
+          <w:b w:val="0"/>
+          <w:bCs w:val="0"/>
+          <w:sz w:val="28"/>
+          <w:szCs w:val="28"/>
+          <w:rtl w:val="0"/>
+          <w:lang w:val="en-US" w:bidi="ar-EG"/>
+        </w:rPr>
+        <w:sectPr>
+          <w:pgSz w:w="12240" w:h="15840"/>
+          <w:pgMar w:top="1440" w:right="1440" w:bottom="1440" w:left="1440" w:header="720" w:footer="720" w:gutter="0"/>
+          <w:pgNumType w:start="0"/>
+          <w:cols w:space="720" w:num="1"/>
+          <w:titlePg/>
+          <w:docGrid w:linePitch="360" w:charSpace="0"/>
+        </w:sectPr>
+      </w:pPr>
+      <w:r>
+        <w:rPr>
+          <w:rFonts w:hint="default" w:cstheme="minorBidi"/>
+          <w:b w:val="0"/>
+          <w:bCs w:val="0"/>
+          <w:sz w:val="28"/>
+          <w:szCs w:val="28"/>
+          <w:rtl w:val="0"/>
+          <w:lang w:val="en-US" w:bidi="ar-EG"/>
+        </w:rPr>
+        <w:t>Finish the lesson!!!…</w:t>
+      </w:r>
+    </w:p>
+    <w:p>
+      <w:pPr>
+        <w:pStyle w:val="8"/>
+        <w:bidi w:val="0"/>
+        <w:jc w:val="center"/>
+        <w:rPr>
+          <w:rFonts w:hint="default"/>
+          <w:rtl w:val="0"/>
+          <w:lang w:val="en-US"/>
+        </w:rPr>
+      </w:pPr>
+      <w:r>
+        <w:rPr>
+          <w:rFonts w:hint="default"/>
+          <w:rtl w:val="0"/>
+          <w:lang w:val="en-US"/>
+        </w:rPr>
+        <w:t>Lesson4</w:t>
+      </w:r>
+    </w:p>
+    <w:p>
+      <w:pPr>
+        <w:pStyle w:val="2"/>
+        <w:bidi w:val="0"/>
+        <w:jc w:val="center"/>
+        <w:rPr>
+          <w:rFonts w:hint="default"/>
+          <w:rtl w:val="0"/>
+          <w:lang w:val="en-US"/>
+        </w:rPr>
+      </w:pPr>
+      <w:r>
+        <w:rPr>
+          <w:rFonts w:hint="default"/>
+          <w:rtl w:val="0"/>
+          <w:lang w:val="en-US"/>
+        </w:rPr>
+        <w:t>Nested for loop &amp; statements in loops</w:t>
+      </w:r>
+    </w:p>
+    <w:p>
+      <w:pPr>
+        <w:numPr>
+          <w:ilvl w:val="0"/>
+          <w:numId w:val="8"/>
+        </w:numPr>
+        <w:ind w:left="420" w:leftChars="0" w:hanging="420" w:firstLineChars="0"/>
+        <w:rPr>
+          <w:rFonts w:hint="default" w:ascii="Arial" w:hAnsi="Arial" w:cs="Arial"/>
+          <w:sz w:val="32"/>
+          <w:szCs w:val="32"/>
+          <w:rtl w:val="0"/>
+          <w:lang w:val="en-US"/>
+        </w:rPr>
+      </w:pPr>
+      <w:r>
+        <w:rPr>
+          <w:rFonts w:hint="default" w:ascii="Arial" w:hAnsi="Arial" w:eastAsia="SimSun" w:cs="Arial"/>
+          <w:i w:val="0"/>
+          <w:iCs w:val="0"/>
+          <w:caps w:val="0"/>
+          <w:color w:val="000000"/>
+          <w:spacing w:val="0"/>
+          <w:sz w:val="32"/>
+          <w:szCs w:val="32"/>
+          <w:shd w:val="clear" w:fill="FFFFFF"/>
+          <w:lang w:val="en-US"/>
+        </w:rPr>
+        <w:t>N</w:t>
+      </w:r>
+      <w:r>
+        <w:rPr>
+          <w:rFonts w:hint="default" w:ascii="Arial" w:hAnsi="Arial" w:eastAsia="SimSun" w:cs="Arial"/>
+          <w:i w:val="0"/>
+          <w:iCs w:val="0"/>
+          <w:caps w:val="0"/>
+          <w:color w:val="000000"/>
+          <w:spacing w:val="0"/>
+          <w:sz w:val="32"/>
+          <w:szCs w:val="32"/>
+          <w:shd w:val="clear" w:fill="FFFFFF"/>
+        </w:rPr>
+        <w:t xml:space="preserve">ested loop </w:t>
+      </w:r>
+    </w:p>
+    <w:p>
+      <w:pPr>
+        <w:numPr>
+          <w:ilvl w:val="0"/>
+          <w:numId w:val="0"/>
+        </w:numPr>
+        <w:ind w:leftChars="0"/>
+        <w:rPr>
+          <w:rFonts w:hint="default" w:ascii="Arial" w:hAnsi="Arial" w:eastAsia="SimSun" w:cs="Arial"/>
+          <w:i w:val="0"/>
+          <w:iCs w:val="0"/>
+          <w:caps w:val="0"/>
+          <w:color w:val="000000"/>
+          <w:spacing w:val="0"/>
+          <w:sz w:val="24"/>
+          <w:szCs w:val="24"/>
+          <w:shd w:val="clear" w:fill="FFFFFF"/>
+          <w:rtl w:val="0"/>
+          <w:lang w:val="en-US"/>
+        </w:rPr>
+      </w:pPr>
+      <w:r>
+        <w:rPr>
+          <w:rFonts w:hint="default" w:ascii="Arial" w:hAnsi="Arial" w:eastAsia="SimSun" w:cs="Arial"/>
+          <w:i w:val="0"/>
+          <w:iCs w:val="0"/>
+          <w:caps w:val="0"/>
+          <w:color w:val="000000"/>
+          <w:spacing w:val="0"/>
+          <w:sz w:val="24"/>
+          <w:szCs w:val="24"/>
+          <w:shd w:val="clear" w:fill="FFFFFF"/>
+        </w:rPr>
+        <w:t>nested loop is a loop</w:t>
+      </w:r>
+      <w:r>
+        <w:rPr>
+          <w:rFonts w:hint="default" w:ascii="Arial" w:hAnsi="Arial" w:eastAsia="SimSun" w:cs="Arial"/>
+          <w:i w:val="0"/>
+          <w:iCs w:val="0"/>
+          <w:caps w:val="0"/>
+          <w:color w:val="000000"/>
+          <w:spacing w:val="0"/>
+          <w:sz w:val="24"/>
+          <w:szCs w:val="24"/>
+          <w:highlight w:val="yellow"/>
+          <w:shd w:val="clear" w:fill="FFFFFF"/>
+        </w:rPr>
+        <w:t xml:space="preserve"> inside</w:t>
+      </w:r>
+      <w:r>
+        <w:rPr>
+          <w:rFonts w:hint="default" w:ascii="Arial" w:hAnsi="Arial" w:eastAsia="SimSun" w:cs="Arial"/>
+          <w:i w:val="0"/>
+          <w:iCs w:val="0"/>
+          <w:caps w:val="0"/>
+          <w:color w:val="000000"/>
+          <w:spacing w:val="0"/>
+          <w:sz w:val="24"/>
+          <w:szCs w:val="24"/>
+          <w:shd w:val="clear" w:fill="FFFFFF"/>
+        </w:rPr>
+        <w:t xml:space="preserve"> a loop</w:t>
+      </w:r>
+      <w:r>
+        <w:rPr>
+          <w:rFonts w:hint="default" w:ascii="Arial" w:hAnsi="Arial" w:eastAsia="SimSun" w:cs="Arial"/>
+          <w:i w:val="0"/>
+          <w:iCs w:val="0"/>
+          <w:caps w:val="0"/>
+          <w:color w:val="000000"/>
+          <w:spacing w:val="0"/>
+          <w:sz w:val="24"/>
+          <w:szCs w:val="24"/>
+          <w:shd w:val="clear" w:fill="FFFFFF"/>
+          <w:lang w:val="en-US"/>
+        </w:rPr>
+        <w:t xml:space="preserve"> like:</w:t>
+      </w:r>
+    </w:p>
+    <w:p>
+      <w:r>
+        <w:drawing>
+          <wp:inline distT="0" distB="0" distL="114300" distR="114300">
+            <wp:extent cx="3581400" cy="914400"/>
+            <wp:effectExtent l="0" t="0" r="0" b="0"/>
+            <wp:docPr id="43" name="Picture 13"/>
+            <wp:cNvGraphicFramePr>
+              <a:graphicFrameLocks xmlns:a="http://schemas.openxmlformats.org/drawingml/2006/main" noChangeAspect="1"/>
+            </wp:cNvGraphicFramePr>
+            <a:graphic xmlns:a="http://schemas.openxmlformats.org/drawingml/2006/main">
+              <a:graphicData uri="http://schemas.openxmlformats.org/drawingml/2006/picture">
+                <pic:pic xmlns:pic="http://schemas.openxmlformats.org/drawingml/2006/picture">
+                  <pic:nvPicPr>
+                    <pic:cNvPr id="43" name="Picture 13"/>
+                    <pic:cNvPicPr>
+                      <a:picLocks noChangeAspect="1"/>
+                    </pic:cNvPicPr>
+                  </pic:nvPicPr>
+                  <pic:blipFill>
+                    <a:blip r:embed="rId39"/>
+                    <a:stretch>
+                      <a:fillRect/>
+                    </a:stretch>
+                  </pic:blipFill>
+                  <pic:spPr>
+                    <a:xfrm>
+                      <a:off x="0" y="0"/>
+                      <a:ext cx="3581400" cy="914400"/>
+                    </a:xfrm>
+                    <a:prstGeom prst="rect">
+                      <a:avLst/>
+                    </a:prstGeom>
+                    <a:noFill/>
+                    <a:ln>
+                      <a:noFill/>
+                    </a:ln>
+                  </pic:spPr>
+                </pic:pic>
+              </a:graphicData>
+            </a:graphic>
+          </wp:inline>
+        </w:drawing>
+      </w:r>
+    </w:p>
+    <w:p>
+      <w:pPr>
+        <w:rPr>
+          <w:rFonts w:hint="default"/>
+          <w:lang w:val="en-US"/>
+        </w:rPr>
+      </w:pPr>
+      <w:r>
+        <w:rPr>
+          <w:rFonts w:hint="default"/>
+          <w:lang w:val="en-US"/>
+        </w:rPr>
+        <w:t>Output:</w:t>
+      </w:r>
+    </w:p>
+    <w:p>
+      <w:r>
+        <w:drawing>
+          <wp:inline distT="0" distB="0" distL="114300" distR="114300">
+            <wp:extent cx="2225040" cy="1493520"/>
+            <wp:effectExtent l="0" t="0" r="0" b="0"/>
+            <wp:docPr id="44" name="Picture 14"/>
+            <wp:cNvGraphicFramePr>
+              <a:graphicFrameLocks xmlns:a="http://schemas.openxmlformats.org/drawingml/2006/main" noChangeAspect="1"/>
+            </wp:cNvGraphicFramePr>
+            <a:graphic xmlns:a="http://schemas.openxmlformats.org/drawingml/2006/main">
+              <a:graphicData uri="http://schemas.openxmlformats.org/drawingml/2006/picture">
+                <pic:pic xmlns:pic="http://schemas.openxmlformats.org/drawingml/2006/picture">
+                  <pic:nvPicPr>
+                    <pic:cNvPr id="44" name="Picture 14"/>
+                    <pic:cNvPicPr>
+                      <a:picLocks noChangeAspect="1"/>
+                    </pic:cNvPicPr>
+                  </pic:nvPicPr>
+                  <pic:blipFill>
+                    <a:blip r:embed="rId40"/>
+                    <a:stretch>
+                      <a:fillRect/>
+                    </a:stretch>
+                  </pic:blipFill>
+                  <pic:spPr>
+                    <a:xfrm>
+                      <a:off x="0" y="0"/>
+                      <a:ext cx="2225040" cy="1493520"/>
+                    </a:xfrm>
+                    <a:prstGeom prst="rect">
+                      <a:avLst/>
+                    </a:prstGeom>
+                    <a:noFill/>
+                    <a:ln>
+                      <a:noFill/>
+                    </a:ln>
+                  </pic:spPr>
+                </pic:pic>
+              </a:graphicData>
+            </a:graphic>
+          </wp:inline>
+        </w:drawing>
+      </w:r>
+    </w:p>
+    <w:p>
+      <w:pPr>
+        <w:rPr>
+          <w:rFonts w:hint="default"/>
+          <w:b/>
+          <w:bCs/>
+          <w:sz w:val="28"/>
+          <w:szCs w:val="28"/>
+          <w:lang w:val="en-US"/>
+        </w:rPr>
+      </w:pPr>
+      <w:r>
+        <w:rPr>
+          <w:rFonts w:hint="default"/>
+          <w:b/>
+          <w:bCs/>
+          <w:sz w:val="28"/>
+          <w:szCs w:val="28"/>
+          <w:lang w:val="en-US"/>
+        </w:rPr>
+        <w:t>Explain:</w:t>
+      </w:r>
+    </w:p>
+    <w:p>
+      <w:pPr>
+        <w:numPr>
+          <w:ilvl w:val="0"/>
+          <w:numId w:val="9"/>
+        </w:numPr>
+        <w:rPr>
+          <w:rFonts w:hint="cs"/>
+          <w:b w:val="0"/>
+          <w:bCs w:val="0"/>
+          <w:sz w:val="28"/>
+          <w:szCs w:val="28"/>
+          <w:rtl w:val="0"/>
+          <w:lang w:val="en-US"/>
+        </w:rPr>
+      </w:pPr>
+      <w:r>
+        <w:rPr>
+          <w:rFonts w:hint="cs"/>
+          <w:b w:val="0"/>
+          <w:bCs w:val="0"/>
+          <w:sz w:val="28"/>
+          <w:szCs w:val="28"/>
+          <w:rtl w:val="0"/>
+          <w:lang w:val="en-US"/>
+        </w:rPr>
+        <w:t>First, we set two lists, one stores the names of the cars and the other stores the colors.</w:t>
+      </w:r>
+    </w:p>
+    <w:p>
+      <w:pPr>
+        <w:numPr>
+          <w:ilvl w:val="0"/>
+          <w:numId w:val="9"/>
+        </w:numPr>
+        <w:ind w:left="0" w:leftChars="0" w:firstLine="0" w:firstLineChars="0"/>
+        <w:rPr>
+          <w:rFonts w:hint="cs"/>
+          <w:b w:val="0"/>
+          <w:bCs w:val="0"/>
+          <w:sz w:val="28"/>
+          <w:szCs w:val="28"/>
+          <w:rtl w:val="0"/>
+          <w:lang w:val="en-US"/>
+        </w:rPr>
+      </w:pPr>
+      <w:r>
+        <w:rPr>
+          <w:rFonts w:hint="cs"/>
+          <w:b w:val="0"/>
+          <w:bCs w:val="0"/>
+          <w:sz w:val="28"/>
+          <w:szCs w:val="28"/>
+          <w:rtl w:val="0"/>
+          <w:lang w:val="en-US"/>
+        </w:rPr>
+        <w:t xml:space="preserve">Secondly, we did more than one </w:t>
+      </w:r>
+      <w:r>
+        <w:rPr>
+          <w:rFonts w:hint="default"/>
+          <w:b w:val="0"/>
+          <w:bCs w:val="0"/>
+          <w:sz w:val="28"/>
+          <w:szCs w:val="28"/>
+          <w:rtl w:val="0"/>
+          <w:lang w:val="en-US"/>
+        </w:rPr>
+        <w:t xml:space="preserve">loop </w:t>
+      </w:r>
+      <w:r>
+        <w:rPr>
+          <w:rFonts w:hint="cs"/>
+          <w:b w:val="0"/>
+          <w:bCs w:val="0"/>
+          <w:sz w:val="28"/>
+          <w:szCs w:val="28"/>
+          <w:rtl w:val="0"/>
+          <w:lang w:val="en-US"/>
+        </w:rPr>
+        <w:t>to take each element from the list.</w:t>
+      </w:r>
+    </w:p>
+    <w:p>
+      <w:pPr>
+        <w:numPr>
+          <w:ilvl w:val="0"/>
+          <w:numId w:val="9"/>
+        </w:numPr>
+        <w:ind w:left="0" w:leftChars="0" w:firstLine="0" w:firstLineChars="0"/>
+        <w:rPr>
+          <w:rFonts w:hint="cs" w:cstheme="minorBidi"/>
+          <w:b w:val="0"/>
+          <w:bCs w:val="0"/>
+          <w:sz w:val="28"/>
+          <w:szCs w:val="28"/>
+          <w:rtl w:val="0"/>
+          <w:lang w:val="en-US" w:bidi="ar-EG"/>
+        </w:rPr>
+      </w:pPr>
+      <w:r>
+        <w:rPr>
+          <w:rFonts w:hint="cs"/>
+          <w:b w:val="0"/>
+          <w:bCs w:val="0"/>
+          <w:sz w:val="28"/>
+          <w:szCs w:val="28"/>
+          <w:rtl w:val="0"/>
+          <w:lang w:val="en-US"/>
+        </w:rPr>
+        <w:t>Third, we printed each item from the car and color list.</w:t>
+      </w:r>
+    </w:p>
+    <w:p>
+      <w:pPr>
+        <w:numPr>
+          <w:ilvl w:val="0"/>
+          <w:numId w:val="10"/>
+        </w:numPr>
+        <w:ind w:left="420" w:leftChars="0" w:hanging="420" w:firstLineChars="0"/>
+        <w:rPr>
+          <w:rFonts w:hint="default" w:cstheme="minorBidi"/>
+          <w:b w:val="0"/>
+          <w:bCs w:val="0"/>
+          <w:sz w:val="28"/>
+          <w:szCs w:val="28"/>
+          <w:rtl w:val="0"/>
+          <w:lang w:val="en-US" w:bidi="ar-EG"/>
+        </w:rPr>
+      </w:pPr>
+      <w:r>
+        <w:rPr>
+          <w:rFonts w:hint="default" w:cstheme="minorBidi"/>
+          <w:b w:val="0"/>
+          <w:bCs w:val="0"/>
+          <w:sz w:val="28"/>
+          <w:szCs w:val="28"/>
+          <w:rtl w:val="0"/>
+          <w:lang w:val="en-US" w:bidi="ar-EG"/>
+        </w:rPr>
+        <w:t>Statements in loops:</w:t>
+      </w:r>
+    </w:p>
+    <w:p>
+      <w:pPr>
+        <w:numPr>
+          <w:ilvl w:val="0"/>
+          <w:numId w:val="0"/>
+        </w:numPr>
+        <w:ind w:leftChars="0"/>
+        <w:rPr>
+          <w:rFonts w:hint="default"/>
+          <w:b w:val="0"/>
+          <w:bCs w:val="0"/>
+          <w:sz w:val="24"/>
+          <w:szCs w:val="24"/>
+          <w:rtl w:val="0"/>
+          <w:lang w:val="en-US"/>
+        </w:rPr>
+      </w:pPr>
+      <w:r>
+        <w:rPr>
+          <w:rFonts w:hint="cs"/>
+          <w:b w:val="0"/>
+          <w:bCs w:val="0"/>
+          <w:sz w:val="24"/>
+          <w:szCs w:val="24"/>
+          <w:rtl w:val="0"/>
+          <w:lang w:val="en-US"/>
+        </w:rPr>
+        <w:t xml:space="preserve">There are a lot of </w:t>
+      </w:r>
+      <w:r>
+        <w:rPr>
+          <w:rFonts w:hint="default"/>
+          <w:b w:val="0"/>
+          <w:bCs w:val="0"/>
+          <w:sz w:val="24"/>
+          <w:szCs w:val="24"/>
+          <w:rtl w:val="0"/>
+          <w:lang w:val="en-US"/>
+        </w:rPr>
+        <w:t xml:space="preserve">loops </w:t>
+      </w:r>
+      <w:r>
+        <w:rPr>
+          <w:rFonts w:hint="cs"/>
+          <w:b w:val="0"/>
+          <w:bCs w:val="0"/>
+          <w:sz w:val="24"/>
+          <w:szCs w:val="24"/>
+          <w:rtl w:val="0"/>
+          <w:lang w:val="en-US"/>
+        </w:rPr>
+        <w:t>of the statements</w:t>
+      </w:r>
+      <w:r>
+        <w:rPr>
+          <w:rFonts w:hint="default"/>
+          <w:b w:val="0"/>
+          <w:bCs w:val="0"/>
+          <w:sz w:val="24"/>
+          <w:szCs w:val="24"/>
+          <w:rtl w:val="0"/>
+          <w:lang w:val="en-US"/>
+        </w:rPr>
+        <w:t xml:space="preserve"> like: </w:t>
+      </w:r>
+    </w:p>
+    <w:p>
+      <w:pPr>
+        <w:numPr>
+          <w:ilvl w:val="0"/>
+          <w:numId w:val="11"/>
+        </w:numPr>
+        <w:ind w:left="425" w:leftChars="0" w:hanging="425" w:firstLineChars="0"/>
+        <w:rPr>
+          <w:rFonts w:hint="default"/>
+          <w:b w:val="0"/>
+          <w:bCs w:val="0"/>
+          <w:sz w:val="24"/>
+          <w:szCs w:val="24"/>
+          <w:rtl w:val="0"/>
+          <w:lang w:val="en-US"/>
+        </w:rPr>
+      </w:pPr>
+      <w:r>
+        <w:rPr>
+          <w:rFonts w:hint="default"/>
+          <w:b/>
+          <w:bCs/>
+          <w:sz w:val="28"/>
+          <w:szCs w:val="28"/>
+          <w:rtl w:val="0"/>
+          <w:lang w:val="en-US"/>
+        </w:rPr>
+        <w:t>Break:</w:t>
+      </w:r>
+      <w:r>
+        <w:rPr>
+          <w:rFonts w:hint="default"/>
+          <w:b w:val="0"/>
+          <w:bCs w:val="0"/>
+          <w:sz w:val="24"/>
+          <w:szCs w:val="24"/>
+          <w:rtl w:val="0"/>
+          <w:lang w:val="en-US"/>
+        </w:rPr>
+        <w:t xml:space="preserve">  </w:t>
+      </w:r>
+      <w:r>
+        <w:rPr>
+          <w:rFonts w:hint="default" w:ascii="Arial" w:hAnsi="Arial" w:eastAsia="SimSun" w:cs="Arial"/>
+          <w:i w:val="0"/>
+          <w:iCs w:val="0"/>
+          <w:caps w:val="0"/>
+          <w:color w:val="000000"/>
+          <w:spacing w:val="0"/>
+          <w:sz w:val="24"/>
+          <w:szCs w:val="24"/>
+          <w:shd w:val="clear" w:fill="FFFFFF"/>
+        </w:rPr>
+        <w:t>can stop the loop before it has looped through all the items</w:t>
+      </w:r>
+      <w:r>
+        <w:rPr>
+          <w:rFonts w:hint="default" w:ascii="Arial" w:hAnsi="Arial" w:eastAsia="SimSun" w:cs="Arial"/>
+          <w:i w:val="0"/>
+          <w:iCs w:val="0"/>
+          <w:caps w:val="0"/>
+          <w:color w:val="000000"/>
+          <w:spacing w:val="0"/>
+          <w:sz w:val="24"/>
+          <w:szCs w:val="24"/>
+          <w:shd w:val="clear" w:fill="FFFFFF"/>
+          <w:lang w:val="en-US"/>
+        </w:rPr>
+        <w:t xml:space="preserve"> like:</w:t>
+      </w:r>
+    </w:p>
+    <w:p>
+      <w:pPr>
+        <w:numPr>
+          <w:ilvl w:val="0"/>
+          <w:numId w:val="0"/>
+        </w:numPr>
+        <w:ind w:leftChars="0"/>
+        <w:rPr>
+          <w:rFonts w:hint="default"/>
+          <w:b w:val="0"/>
+          <w:bCs w:val="0"/>
+          <w:sz w:val="24"/>
+          <w:szCs w:val="24"/>
+          <w:rtl w:val="0"/>
+          <w:lang w:val="en-US"/>
+        </w:rPr>
+      </w:pPr>
+      <w:r>
+        <w:rPr>
+          <w:rFonts w:hint="default" w:ascii="Arial" w:hAnsi="Arial" w:eastAsia="SimSun" w:cs="Arial"/>
+          <w:i w:val="0"/>
+          <w:iCs w:val="0"/>
+          <w:color w:val="000000"/>
+          <w:spacing w:val="0"/>
+          <w:sz w:val="24"/>
+          <w:szCs w:val="24"/>
+          <w:shd w:val="clear" w:fill="FFFFFF"/>
+          <w:lang w:val="en-US"/>
+        </w:rPr>
+        <w:t>W</w:t>
+      </w:r>
+      <w:r>
+        <w:rPr>
+          <w:rFonts w:hint="default" w:ascii="Arial" w:hAnsi="Arial" w:eastAsia="SimSun" w:cs="Arial"/>
+          <w:i w:val="0"/>
+          <w:iCs w:val="0"/>
+          <w:caps w:val="0"/>
+          <w:color w:val="000000"/>
+          <w:spacing w:val="0"/>
+          <w:sz w:val="24"/>
+          <w:szCs w:val="24"/>
+          <w:shd w:val="clear" w:fill="FFFFFF"/>
+          <w:lang w:val="en-US"/>
+        </w:rPr>
+        <w:t>ith break</w:t>
+      </w:r>
+    </w:p>
+    <w:p>
+      <w:pPr>
+        <w:numPr>
+          <w:ilvl w:val="0"/>
+          <w:numId w:val="0"/>
+        </w:numPr>
+        <w:ind w:leftChars="0"/>
+      </w:pPr>
+      <w:r>
+        <w:drawing>
+          <wp:inline distT="0" distB="0" distL="114300" distR="114300">
+            <wp:extent cx="2240280" cy="1950720"/>
+            <wp:effectExtent l="0" t="0" r="0" b="0"/>
+            <wp:docPr id="47" name="Picture 17"/>
+            <wp:cNvGraphicFramePr>
+              <a:graphicFrameLocks xmlns:a="http://schemas.openxmlformats.org/drawingml/2006/main" noChangeAspect="1"/>
+            </wp:cNvGraphicFramePr>
+            <a:graphic xmlns:a="http://schemas.openxmlformats.org/drawingml/2006/main">
+              <a:graphicData uri="http://schemas.openxmlformats.org/drawingml/2006/picture">
+                <pic:pic xmlns:pic="http://schemas.openxmlformats.org/drawingml/2006/picture">
+                  <pic:nvPicPr>
+                    <pic:cNvPr id="47" name="Picture 17"/>
+                    <pic:cNvPicPr>
+                      <a:picLocks noChangeAspect="1"/>
+                    </pic:cNvPicPr>
+                  </pic:nvPicPr>
+                  <pic:blipFill>
+                    <a:blip r:embed="rId41"/>
+                    <a:stretch>
+                      <a:fillRect/>
+                    </a:stretch>
+                  </pic:blipFill>
+                  <pic:spPr>
+                    <a:xfrm>
+                      <a:off x="0" y="0"/>
+                      <a:ext cx="2240280" cy="1950720"/>
+                    </a:xfrm>
+                    <a:prstGeom prst="rect">
+                      <a:avLst/>
+                    </a:prstGeom>
+                    <a:noFill/>
+                    <a:ln>
+                      <a:noFill/>
+                    </a:ln>
+                  </pic:spPr>
+                </pic:pic>
+              </a:graphicData>
+            </a:graphic>
+          </wp:inline>
+        </w:drawing>
+      </w:r>
+    </w:p>
+    <w:p>
+      <w:pPr>
+        <w:numPr>
+          <w:ilvl w:val="0"/>
+          <w:numId w:val="0"/>
+        </w:numPr>
+        <w:ind w:leftChars="0"/>
+        <w:rPr>
+          <w:rFonts w:hint="default"/>
+          <w:sz w:val="24"/>
+          <w:szCs w:val="24"/>
+          <w:lang w:val="en-US"/>
+        </w:rPr>
+      </w:pPr>
+      <w:r>
+        <w:rPr>
+          <w:rFonts w:hint="default"/>
+          <w:sz w:val="24"/>
+          <w:szCs w:val="24"/>
+          <w:lang w:val="en-US"/>
+        </w:rPr>
+        <w:t xml:space="preserve">Without break: </w:t>
+      </w:r>
+    </w:p>
+    <w:p>
+      <w:pPr>
+        <w:numPr>
+          <w:ilvl w:val="0"/>
+          <w:numId w:val="0"/>
+        </w:numPr>
+        <w:ind w:leftChars="0"/>
+      </w:pPr>
+      <w:r>
+        <w:drawing>
+          <wp:inline distT="0" distB="0" distL="114300" distR="114300">
+            <wp:extent cx="2286000" cy="1973580"/>
+            <wp:effectExtent l="0" t="0" r="0" b="7620"/>
+            <wp:docPr id="46" name="Picture 16"/>
+            <wp:cNvGraphicFramePr>
+              <a:graphicFrameLocks xmlns:a="http://schemas.openxmlformats.org/drawingml/2006/main" noChangeAspect="1"/>
+            </wp:cNvGraphicFramePr>
+            <a:graphic xmlns:a="http://schemas.openxmlformats.org/drawingml/2006/main">
+              <a:graphicData uri="http://schemas.openxmlformats.org/drawingml/2006/picture">
+                <pic:pic xmlns:pic="http://schemas.openxmlformats.org/drawingml/2006/picture">
+                  <pic:nvPicPr>
+                    <pic:cNvPr id="46" name="Picture 16"/>
+                    <pic:cNvPicPr>
+                      <a:picLocks noChangeAspect="1"/>
+                    </pic:cNvPicPr>
+                  </pic:nvPicPr>
+                  <pic:blipFill>
+                    <a:blip r:embed="rId42"/>
+                    <a:stretch>
+                      <a:fillRect/>
+                    </a:stretch>
+                  </pic:blipFill>
+                  <pic:spPr>
+                    <a:xfrm>
+                      <a:off x="0" y="0"/>
+                      <a:ext cx="2286000" cy="1973580"/>
+                    </a:xfrm>
+                    <a:prstGeom prst="rect">
+                      <a:avLst/>
+                    </a:prstGeom>
+                    <a:noFill/>
+                    <a:ln>
+                      <a:noFill/>
+                    </a:ln>
+                  </pic:spPr>
+                </pic:pic>
+              </a:graphicData>
+            </a:graphic>
+          </wp:inline>
+        </w:drawing>
+      </w:r>
+    </w:p>
+    <w:p>
+      <w:pPr>
+        <w:numPr>
+          <w:ilvl w:val="0"/>
+          <w:numId w:val="11"/>
+        </w:numPr>
+        <w:ind w:left="425" w:leftChars="0" w:hanging="425" w:firstLineChars="0"/>
+        <w:rPr>
+          <w:rFonts w:hint="default"/>
+          <w:sz w:val="28"/>
+          <w:szCs w:val="28"/>
+          <w:lang w:val="en-US"/>
+        </w:rPr>
+      </w:pPr>
+      <w:r>
+        <w:rPr>
+          <w:rFonts w:hint="default"/>
+          <w:b/>
+          <w:bCs/>
+          <w:sz w:val="28"/>
+          <w:szCs w:val="28"/>
+          <w:lang w:val="en-US"/>
+        </w:rPr>
+        <w:t>Continue:</w:t>
+      </w:r>
+      <w:r>
+        <w:rPr>
+          <w:rFonts w:hint="default"/>
+          <w:sz w:val="28"/>
+          <w:szCs w:val="28"/>
+          <w:lang w:val="en-US"/>
+        </w:rPr>
+        <w:t xml:space="preserve"> </w:t>
+      </w:r>
+      <w:r>
+        <w:rPr>
+          <w:rFonts w:hint="default" w:ascii="Arial" w:hAnsi="Arial" w:eastAsia="SimSun" w:cs="Arial"/>
+          <w:i w:val="0"/>
+          <w:iCs w:val="0"/>
+          <w:caps w:val="0"/>
+          <w:color w:val="000000"/>
+          <w:spacing w:val="0"/>
+          <w:sz w:val="24"/>
+          <w:szCs w:val="24"/>
+          <w:shd w:val="clear" w:fill="FFFFFF"/>
+        </w:rPr>
+        <w:t>can stop the current iteration of the loop, and continue with the next</w:t>
+      </w:r>
+      <w:r>
+        <w:rPr>
+          <w:rFonts w:hint="default" w:ascii="Arial" w:hAnsi="Arial" w:eastAsia="SimSun" w:cs="Arial"/>
+          <w:i w:val="0"/>
+          <w:iCs w:val="0"/>
+          <w:caps w:val="0"/>
+          <w:color w:val="000000"/>
+          <w:spacing w:val="0"/>
+          <w:sz w:val="24"/>
+          <w:szCs w:val="24"/>
+          <w:shd w:val="clear" w:fill="FFFFFF"/>
+          <w:lang w:val="en-US"/>
+        </w:rPr>
+        <w:t xml:space="preserve"> like:</w:t>
+      </w:r>
+    </w:p>
+    <w:p>
+      <w:pPr>
+        <w:numPr>
+          <w:ilvl w:val="0"/>
+          <w:numId w:val="0"/>
+        </w:numPr>
+        <w:ind w:leftChars="0"/>
+      </w:pPr>
+      <w:r>
+        <w:drawing>
+          <wp:inline distT="0" distB="0" distL="114300" distR="114300">
+            <wp:extent cx="2773680" cy="2156460"/>
+            <wp:effectExtent l="0" t="0" r="0" b="7620"/>
+            <wp:docPr id="48" name="Picture 18"/>
+            <wp:cNvGraphicFramePr>
+              <a:graphicFrameLocks xmlns:a="http://schemas.openxmlformats.org/drawingml/2006/main" noChangeAspect="1"/>
+            </wp:cNvGraphicFramePr>
+            <a:graphic xmlns:a="http://schemas.openxmlformats.org/drawingml/2006/main">
+              <a:graphicData uri="http://schemas.openxmlformats.org/drawingml/2006/picture">
+                <pic:pic xmlns:pic="http://schemas.openxmlformats.org/drawingml/2006/picture">
+                  <pic:nvPicPr>
+                    <pic:cNvPr id="48" name="Picture 18"/>
+                    <pic:cNvPicPr>
+                      <a:picLocks noChangeAspect="1"/>
+                    </pic:cNvPicPr>
+                  </pic:nvPicPr>
+                  <pic:blipFill>
+                    <a:blip r:embed="rId43"/>
+                    <a:stretch>
+                      <a:fillRect/>
+                    </a:stretch>
+                  </pic:blipFill>
+                  <pic:spPr>
+                    <a:xfrm>
+                      <a:off x="0" y="0"/>
+                      <a:ext cx="2773680" cy="2156460"/>
+                    </a:xfrm>
+                    <a:prstGeom prst="rect">
+                      <a:avLst/>
+                    </a:prstGeom>
+                    <a:noFill/>
+                    <a:ln>
+                      <a:noFill/>
+                    </a:ln>
+                  </pic:spPr>
+                </pic:pic>
+              </a:graphicData>
+            </a:graphic>
+          </wp:inline>
+        </w:drawing>
+      </w:r>
+    </w:p>
+    <w:p>
+      <w:pPr>
+        <w:numPr>
+          <w:ilvl w:val="0"/>
+          <w:numId w:val="11"/>
+        </w:numPr>
+        <w:ind w:left="425" w:leftChars="0" w:hanging="425" w:firstLineChars="0"/>
+        <w:rPr>
+          <w:rFonts w:hint="default"/>
+          <w:sz w:val="28"/>
+          <w:szCs w:val="28"/>
+          <w:lang w:val="en-US"/>
+        </w:rPr>
+      </w:pPr>
+      <w:r>
+        <w:rPr>
+          <w:rFonts w:hint="default"/>
+          <w:b/>
+          <w:bCs/>
+          <w:sz w:val="28"/>
+          <w:szCs w:val="28"/>
+          <w:lang w:val="en-US"/>
+        </w:rPr>
+        <w:t>Pass:</w:t>
+      </w:r>
+      <w:r>
+        <w:rPr>
+          <w:rFonts w:hint="default"/>
+          <w:sz w:val="28"/>
+          <w:szCs w:val="28"/>
+          <w:lang w:val="en-US"/>
+        </w:rPr>
+        <w:t xml:space="preserve"> </w:t>
+      </w:r>
+      <w:r>
+        <w:rPr>
+          <w:rFonts w:hint="default"/>
+          <w:sz w:val="24"/>
+          <w:szCs w:val="24"/>
+          <w:lang w:val="en-US"/>
+        </w:rPr>
+        <w:t xml:space="preserve">having an empty for loop like: </w:t>
+      </w:r>
+    </w:p>
+    <w:p>
+      <w:pPr>
+        <w:numPr>
+          <w:ilvl w:val="0"/>
+          <w:numId w:val="0"/>
+        </w:numPr>
+        <w:ind w:leftChars="0"/>
+      </w:pPr>
+      <w:r>
+        <w:drawing>
+          <wp:inline distT="0" distB="0" distL="114300" distR="114300">
+            <wp:extent cx="2057400" cy="594360"/>
+            <wp:effectExtent l="0" t="0" r="0" b="0"/>
+            <wp:docPr id="49" name="Picture 19"/>
+            <wp:cNvGraphicFramePr>
+              <a:graphicFrameLocks xmlns:a="http://schemas.openxmlformats.org/drawingml/2006/main" noChangeAspect="1"/>
+            </wp:cNvGraphicFramePr>
+            <a:graphic xmlns:a="http://schemas.openxmlformats.org/drawingml/2006/main">
+              <a:graphicData uri="http://schemas.openxmlformats.org/drawingml/2006/picture">
+                <pic:pic xmlns:pic="http://schemas.openxmlformats.org/drawingml/2006/picture">
+                  <pic:nvPicPr>
+                    <pic:cNvPr id="49" name="Picture 19"/>
+                    <pic:cNvPicPr>
+                      <a:picLocks noChangeAspect="1"/>
+                    </pic:cNvPicPr>
+                  </pic:nvPicPr>
+                  <pic:blipFill>
+                    <a:blip r:embed="rId44"/>
+                    <a:stretch>
+                      <a:fillRect/>
+                    </a:stretch>
+                  </pic:blipFill>
+                  <pic:spPr>
+                    <a:xfrm>
+                      <a:off x="0" y="0"/>
+                      <a:ext cx="2057400" cy="594360"/>
+                    </a:xfrm>
+                    <a:prstGeom prst="rect">
+                      <a:avLst/>
+                    </a:prstGeom>
+                    <a:noFill/>
+                    <a:ln>
+                      <a:noFill/>
+                    </a:ln>
+                  </pic:spPr>
+                </pic:pic>
+              </a:graphicData>
+            </a:graphic>
+          </wp:inline>
+        </w:drawing>
+      </w:r>
+    </w:p>
+    <w:p>
+      <w:pPr>
+        <w:numPr>
+          <w:ilvl w:val="0"/>
+          <w:numId w:val="0"/>
+        </w:numPr>
+        <w:ind w:leftChars="0"/>
+        <w:rPr>
+          <w:rFonts w:hint="default"/>
+          <w:lang w:val="en-US"/>
+        </w:rPr>
+      </w:pPr>
+      <w:r>
+        <w:rPr>
+          <w:rFonts w:hint="default"/>
+          <w:lang w:val="en-US"/>
+        </w:rPr>
+        <w:t xml:space="preserve">Output: </w:t>
+      </w:r>
+    </w:p>
+    <w:p>
+      <w:pPr>
+        <w:numPr>
+          <w:ilvl w:val="0"/>
+          <w:numId w:val="0"/>
+        </w:numPr>
+        <w:ind w:leftChars="0"/>
+      </w:pPr>
+      <w:r>
+        <w:drawing>
+          <wp:inline distT="0" distB="0" distL="114300" distR="114300">
+            <wp:extent cx="2057400" cy="636270"/>
+            <wp:effectExtent l="0" t="0" r="0" b="3810"/>
+            <wp:docPr id="50" name="Picture 20"/>
+            <wp:cNvGraphicFramePr>
+              <a:graphicFrameLocks xmlns:a="http://schemas.openxmlformats.org/drawingml/2006/main" noChangeAspect="1"/>
+            </wp:cNvGraphicFramePr>
+            <a:graphic xmlns:a="http://schemas.openxmlformats.org/drawingml/2006/main">
+              <a:graphicData uri="http://schemas.openxmlformats.org/drawingml/2006/picture">
+                <pic:pic xmlns:pic="http://schemas.openxmlformats.org/drawingml/2006/picture">
+                  <pic:nvPicPr>
+                    <pic:cNvPr id="50" name="Picture 20"/>
+                    <pic:cNvPicPr>
+                      <a:picLocks noChangeAspect="1"/>
+                    </pic:cNvPicPr>
+                  </pic:nvPicPr>
+                  <pic:blipFill>
+                    <a:blip r:embed="rId45"/>
+                    <a:stretch>
+                      <a:fillRect/>
+                    </a:stretch>
+                  </pic:blipFill>
+                  <pic:spPr>
+                    <a:xfrm>
+                      <a:off x="0" y="0"/>
+                      <a:ext cx="2057400" cy="636270"/>
+                    </a:xfrm>
+                    <a:prstGeom prst="rect">
+                      <a:avLst/>
+                    </a:prstGeom>
+                    <a:noFill/>
+                    <a:ln>
+                      <a:noFill/>
+                    </a:ln>
+                  </pic:spPr>
+                </pic:pic>
+              </a:graphicData>
+            </a:graphic>
+          </wp:inline>
+        </w:drawing>
+      </w:r>
+    </w:p>
+    <w:p>
+      <w:pPr>
+        <w:numPr>
+          <w:ilvl w:val="0"/>
+          <w:numId w:val="0"/>
+        </w:numPr>
+        <w:ind w:leftChars="0"/>
+        <w:rPr>
+          <w:rFonts w:hint="default"/>
+          <w:highlight w:val="yellow"/>
+          <w:lang w:val="en-US"/>
+        </w:rPr>
+      </w:pPr>
+      <w:r>
+        <w:rPr>
+          <w:rFonts w:hint="default"/>
+          <w:highlight w:val="yellow"/>
+          <w:lang w:val="en-US"/>
+        </w:rPr>
+        <w:t xml:space="preserve">The output is empty </w:t>
+      </w:r>
+    </w:p>
+    <w:p>
+      <w:pPr>
+        <w:numPr>
+          <w:ilvl w:val="0"/>
+          <w:numId w:val="0"/>
+        </w:numPr>
+        <w:ind w:leftChars="0"/>
+        <w:rPr>
+          <w:rFonts w:hint="cs"/>
+          <w:sz w:val="24"/>
+          <w:szCs w:val="24"/>
+          <w:highlight w:val="none"/>
+          <w:lang w:val="en-US"/>
+        </w:rPr>
+      </w:pPr>
+      <w:r>
+        <w:rPr>
+          <w:rFonts w:hint="cs"/>
+          <w:b/>
+          <w:bCs/>
+          <w:sz w:val="28"/>
+          <w:szCs w:val="28"/>
+          <w:highlight w:val="none"/>
+          <w:lang w:val="en-US"/>
+        </w:rPr>
+        <w:t>PASS</w:t>
+      </w:r>
+      <w:r>
+        <w:rPr>
+          <w:rFonts w:hint="cs" w:cstheme="minorBidi"/>
+          <w:b/>
+          <w:bCs/>
+          <w:sz w:val="28"/>
+          <w:szCs w:val="28"/>
+          <w:highlight w:val="none"/>
+          <w:rtl/>
+          <w:lang w:val="en-US" w:bidi="ar-EG"/>
+        </w:rPr>
+        <w:t>:</w:t>
+      </w:r>
+      <w:r>
+        <w:rPr>
+          <w:rFonts w:hint="cs"/>
+          <w:sz w:val="28"/>
+          <w:szCs w:val="28"/>
+          <w:highlight w:val="none"/>
+          <w:lang w:val="en-US"/>
+        </w:rPr>
+        <w:t xml:space="preserve"> </w:t>
+      </w:r>
+      <w:r>
+        <w:rPr>
+          <w:rFonts w:hint="cs"/>
+          <w:sz w:val="24"/>
+          <w:szCs w:val="24"/>
+          <w:highlight w:val="none"/>
+          <w:lang w:val="en-US"/>
+        </w:rPr>
+        <w:t>is used when setting any value or not printing any command to avoid errors.</w:t>
+      </w:r>
+    </w:p>
+    <w:p>
+      <w:pPr>
+        <w:numPr>
+          <w:ilvl w:val="0"/>
+          <w:numId w:val="0"/>
+        </w:numPr>
+        <w:ind w:leftChars="0"/>
+        <w:rPr>
+          <w:rFonts w:hint="default"/>
+          <w:sz w:val="24"/>
+          <w:szCs w:val="24"/>
+          <w:highlight w:val="none"/>
+          <w:lang w:val="en-US"/>
+        </w:rPr>
+      </w:pPr>
+    </w:p>
+    <w:p>
+      <w:pPr>
+        <w:numPr>
+          <w:ilvl w:val="0"/>
+          <w:numId w:val="0"/>
+        </w:numPr>
+        <w:ind w:leftChars="0"/>
+        <w:rPr>
+          <w:rFonts w:hint="default"/>
+          <w:rtl w:val="0"/>
+          <w:lang w:val="en-US"/>
+        </w:rPr>
+      </w:pPr>
+    </w:p>
+    <w:p>
+      <w:pPr>
+        <w:numPr>
+          <w:ilvl w:val="0"/>
+          <w:numId w:val="0"/>
+        </w:numPr>
+        <w:ind w:leftChars="0"/>
+        <w:jc w:val="center"/>
+        <w:rPr>
+          <w:rFonts w:hint="default"/>
+          <w:sz w:val="28"/>
+          <w:szCs w:val="28"/>
+          <w:rtl w:val="0"/>
+          <w:lang w:val="en-US"/>
+        </w:rPr>
+        <w:sectPr>
+          <w:pgSz w:w="12240" w:h="15840"/>
+          <w:pgMar w:top="1440" w:right="1440" w:bottom="1440" w:left="1440" w:header="720" w:footer="720" w:gutter="0"/>
+          <w:pgNumType w:start="0"/>
+          <w:cols w:space="720" w:num="1"/>
+          <w:titlePg/>
+          <w:docGrid w:linePitch="360" w:charSpace="0"/>
+        </w:sectPr>
+      </w:pPr>
+      <w:r>
+        <w:rPr>
+          <w:rFonts w:hint="default"/>
+          <w:sz w:val="28"/>
+          <w:szCs w:val="28"/>
+          <w:rtl w:val="0"/>
+          <w:lang w:val="en-US"/>
+        </w:rPr>
+        <w:t>Finish the lesson!!!…</w:t>
+      </w:r>
+    </w:p>
+    <w:p>
+      <w:pPr>
+        <w:pStyle w:val="8"/>
+        <w:bidi w:val="0"/>
+        <w:jc w:val="center"/>
+        <w:rPr>
+          <w:rFonts w:hint="default"/>
           <w:rtl w:val="0"/>
           <w:lang w:val="en-US"/>
         </w:rPr>
@@ -5825,7 +9032,7 @@
                     </pic:cNvPicPr>
                   </pic:nvPicPr>
                   <pic:blipFill>
-                    <a:blip r:embed="rId30"/>
+                    <a:blip r:embed="rId46"/>
                     <a:stretch>
                       <a:fillRect/>
                     </a:stretch>
@@ -5879,7 +9086,7 @@
       <w:pPr>
         <w:numPr>
           <w:ilvl w:val="0"/>
-          <w:numId w:val="6"/>
+          <w:numId w:val="12"/>
         </w:numPr>
         <w:ind w:leftChars="0"/>
         <w:rPr>
@@ -5901,7 +9108,7 @@
       <w:pPr>
         <w:numPr>
           <w:ilvl w:val="0"/>
-          <w:numId w:val="6"/>
+          <w:numId w:val="12"/>
         </w:numPr>
         <w:ind w:leftChars="0"/>
         <w:rPr>
@@ -5923,7 +9130,7 @@
       <w:pPr>
         <w:numPr>
           <w:ilvl w:val="0"/>
-          <w:numId w:val="6"/>
+          <w:numId w:val="12"/>
         </w:numPr>
         <w:ind w:leftChars="0"/>
         <w:rPr>
@@ -6008,8 +9215,6 @@
           <w:lang w:val="en-US"/>
         </w:rPr>
       </w:pPr>
-      <w:bookmarkStart w:id="0" w:name="_GoBack"/>
-      <w:bookmarkEnd w:id="0"/>
     </w:p>
     <w:sectPr>
       <w:pgSz w:w="12240" w:h="15840"/>
@@ -6076,6 +9281,18 @@
 <file path=word/numbering.xml><?xml version="1.0" encoding="utf-8"?>
 <w:numbering xmlns:wpc="http://schemas.microsoft.com/office/word/2010/wordprocessingCanvas" xmlns:mc="http://schemas.openxmlformats.org/markup-compatibility/2006" xmlns:o="urn:schemas-microsoft-com:office:office" xmlns:r="http://schemas.openxmlformats.org/officeDocument/2006/relationships" xmlns:m="http://schemas.openxmlformats.org/officeDocument/2006/math" xmlns:v="urn:schemas-microsoft-com:vml" xmlns:wp14="http://schemas.microsoft.com/office/word/2010/wordprocessingDrawing" xmlns:wp="http://schemas.openxmlformats.org/drawingml/2006/wordprocessingDrawing" xmlns:w10="urn:schemas-microsoft-com:office:word" xmlns:w="http://schemas.openxmlformats.org/wordprocessingml/2006/main" xmlns:w14="http://schemas.microsoft.com/office/word/2010/wordml" xmlns:wpg="http://schemas.microsoft.com/office/word/2010/wordprocessingGroup" xmlns:wpi="http://schemas.microsoft.com/office/word/2010/wordprocessingInk" xmlns:wne="http://schemas.microsoft.com/office/word/2006/wordml" xmlns:wps="http://schemas.microsoft.com/office/word/2010/wordprocessingShape" xmlns:wpsCustomData="http://www.wps.cn/officeDocument/2013/wpsCustomData" mc:Ignorable="w14 wp14">
   <w:abstractNum w:abstractNumId="0">
+    <w:nsid w:val="9D9AC8DD"/>
+    <w:multiLevelType w:val="singleLevel"/>
+    <w:tmpl w:val="9D9AC8DD"/>
+    <w:lvl w:ilvl="0" w:tentative="0">
+      <w:start w:val="1"/>
+      <w:numFmt w:val="decimal"/>
+      <w:suff w:val="space"/>
+      <w:lvlText w:val="%1."/>
+      <w:lvlJc w:val="left"/>
+    </w:lvl>
+  </w:abstractNum>
+  <w:abstractNum w:abstractNumId="1">
     <w:nsid w:val="A734D719"/>
     <w:multiLevelType w:val="singleLevel"/>
     <w:tmpl w:val="A734D719"/>
@@ -6087,7 +9304,59 @@
       <w:lvlJc w:val="left"/>
     </w:lvl>
   </w:abstractNum>
-  <w:abstractNum w:abstractNumId="1">
+  <w:abstractNum w:abstractNumId="2">
+    <w:nsid w:val="C87B692B"/>
+    <w:multiLevelType w:val="singleLevel"/>
+    <w:tmpl w:val="C87B692B"/>
+    <w:lvl w:ilvl="0" w:tentative="0">
+      <w:start w:val="1"/>
+      <w:numFmt w:val="decimal"/>
+      <w:lvlText w:val="%1."/>
+      <w:lvlJc w:val="left"/>
+      <w:pPr>
+        <w:tabs>
+          <w:tab w:val="left" w:pos="425"/>
+        </w:tabs>
+        <w:ind w:left="425" w:leftChars="0" w:hanging="425" w:firstLineChars="0"/>
+      </w:pPr>
+      <w:rPr>
+        <w:rFonts w:hint="default"/>
+      </w:rPr>
+    </w:lvl>
+  </w:abstractNum>
+  <w:abstractNum w:abstractNumId="3">
+    <w:nsid w:val="CEED6B2B"/>
+    <w:multiLevelType w:val="singleLevel"/>
+    <w:tmpl w:val="CEED6B2B"/>
+    <w:lvl w:ilvl="0" w:tentative="0">
+      <w:start w:val="1"/>
+      <w:numFmt w:val="bullet"/>
+      <w:lvlText w:val=""/>
+      <w:lvlJc w:val="left"/>
+      <w:pPr>
+        <w:tabs>
+          <w:tab w:val="left" w:pos="420"/>
+        </w:tabs>
+        <w:ind w:left="420" w:leftChars="0" w:hanging="420" w:firstLineChars="0"/>
+      </w:pPr>
+      <w:rPr>
+        <w:rFonts w:hint="default" w:ascii="Wingdings" w:hAnsi="Wingdings"/>
+      </w:rPr>
+    </w:lvl>
+  </w:abstractNum>
+  <w:abstractNum w:abstractNumId="4">
+    <w:nsid w:val="D2040332"/>
+    <w:multiLevelType w:val="singleLevel"/>
+    <w:tmpl w:val="D2040332"/>
+    <w:lvl w:ilvl="0" w:tentative="0">
+      <w:start w:val="1"/>
+      <w:numFmt w:val="decimal"/>
+      <w:suff w:val="space"/>
+      <w:lvlText w:val="%1."/>
+      <w:lvlJc w:val="left"/>
+    </w:lvl>
+  </w:abstractNum>
+  <w:abstractNum w:abstractNumId="5">
     <w:nsid w:val="D4567DF0"/>
     <w:multiLevelType w:val="singleLevel"/>
     <w:tmpl w:val="D4567DF0"/>
@@ -6107,7 +9376,7 @@
       </w:rPr>
     </w:lvl>
   </w:abstractNum>
-  <w:abstractNum w:abstractNumId="2">
+  <w:abstractNum w:abstractNumId="6">
     <w:nsid w:val="E8F126E2"/>
     <w:multiLevelType w:val="singleLevel"/>
     <w:tmpl w:val="E8F126E2"/>
@@ -6127,7 +9396,19 @@
       </w:rPr>
     </w:lvl>
   </w:abstractNum>
-  <w:abstractNum w:abstractNumId="3">
+  <w:abstractNum w:abstractNumId="7">
+    <w:nsid w:val="FC5E2D03"/>
+    <w:multiLevelType w:val="singleLevel"/>
+    <w:tmpl w:val="FC5E2D03"/>
+    <w:lvl w:ilvl="0" w:tentative="0">
+      <w:start w:val="1"/>
+      <w:numFmt w:val="decimal"/>
+      <w:suff w:val="space"/>
+      <w:lvlText w:val="%1."/>
+      <w:lvlJc w:val="left"/>
+    </w:lvl>
+  </w:abstractNum>
+  <w:abstractNum w:abstractNumId="8">
     <w:nsid w:val="28A4D8DB"/>
     <w:multiLevelType w:val="singleLevel"/>
     <w:tmpl w:val="28A4D8DB"/>
@@ -6139,7 +9420,7 @@
       <w:lvlJc w:val="left"/>
     </w:lvl>
   </w:abstractNum>
-  <w:abstractNum w:abstractNumId="4">
+  <w:abstractNum w:abstractNumId="9">
     <w:nsid w:val="6CD38F48"/>
     <w:multiLevelType w:val="singleLevel"/>
     <w:tmpl w:val="6CD38F48"/>
@@ -6151,7 +9432,7 @@
       <w:lvlJc w:val="left"/>
     </w:lvl>
   </w:abstractNum>
-  <w:abstractNum w:abstractNumId="5">
+  <w:abstractNum w:abstractNumId="10">
     <w:nsid w:val="6FEA2279"/>
     <w:multiLevelType w:val="multilevel"/>
     <w:tmpl w:val="6FEA2279"/>
@@ -6237,23 +9518,61 @@
       </w:pPr>
     </w:lvl>
   </w:abstractNum>
+  <w:abstractNum w:abstractNumId="11">
+    <w:nsid w:val="706764A0"/>
+    <w:multiLevelType w:val="singleLevel"/>
+    <w:tmpl w:val="706764A0"/>
+    <w:lvl w:ilvl="0" w:tentative="0">
+      <w:start w:val="1"/>
+      <w:numFmt w:val="bullet"/>
+      <w:lvlText w:val=""/>
+      <w:lvlJc w:val="left"/>
+      <w:pPr>
+        <w:tabs>
+          <w:tab w:val="left" w:pos="420"/>
+        </w:tabs>
+        <w:ind w:left="420" w:leftChars="0" w:hanging="420" w:firstLineChars="0"/>
+      </w:pPr>
+      <w:rPr>
+        <w:rFonts w:hint="default" w:ascii="Wingdings" w:hAnsi="Wingdings"/>
+      </w:rPr>
+    </w:lvl>
+  </w:abstractNum>
   <w:num w:numId="1">
+    <w:abstractNumId w:val="10"/>
+  </w:num>
+  <w:num w:numId="2">
+    <w:abstractNumId w:val="8"/>
+  </w:num>
+  <w:num w:numId="3">
+    <w:abstractNumId w:val="9"/>
+  </w:num>
+  <w:num w:numId="4">
+    <w:abstractNumId w:val="6"/>
+  </w:num>
+  <w:num w:numId="5">
     <w:abstractNumId w:val="5"/>
   </w:num>
-  <w:num w:numId="2">
+  <w:num w:numId="6">
+    <w:abstractNumId w:val="4"/>
+  </w:num>
+  <w:num w:numId="7">
+    <w:abstractNumId w:val="0"/>
+  </w:num>
+  <w:num w:numId="8">
+    <w:abstractNumId w:val="11"/>
+  </w:num>
+  <w:num w:numId="9">
+    <w:abstractNumId w:val="7"/>
+  </w:num>
+  <w:num w:numId="10">
     <w:abstractNumId w:val="3"/>
   </w:num>
-  <w:num w:numId="3">
-    <w:abstractNumId w:val="4"/>
-  </w:num>
-  <w:num w:numId="4">
+  <w:num w:numId="11">
     <w:abstractNumId w:val="2"/>
   </w:num>
-  <w:num w:numId="5">
+  <w:num w:numId="12">
     <w:abstractNumId w:val="1"/>
-  </w:num>
-  <w:num w:numId="6">
-    <w:abstractNumId w:val="0"/>
   </w:num>
 </w:numbering>
 </file>
@@ -6365,7 +9684,7 @@
     <w:lsdException w:uiPriority="99" w:name="HTML Acronym"/>
     <w:lsdException w:uiPriority="99" w:name="HTML Address"/>
     <w:lsdException w:uiPriority="99" w:name="HTML Cite"/>
-    <w:lsdException w:uiPriority="99" w:name="HTML Code"/>
+    <w:lsdException w:qFormat="1" w:uiPriority="99" w:name="HTML Code"/>
     <w:lsdException w:uiPriority="99" w:name="HTML Definition"/>
     <w:lsdException w:uiPriority="99" w:name="HTML Keyboard"/>
     <w:lsdException w:uiPriority="99" w:name="HTML Preformatted"/>
@@ -6417,7 +9736,7 @@
     <w:lsdException w:uiPriority="99" w:name="Table Web 2"/>
     <w:lsdException w:uiPriority="99" w:name="Table Web 3"/>
     <w:lsdException w:uiPriority="99" w:name="Balloon Text"/>
-    <w:lsdException w:unhideWhenUsed="0" w:uiPriority="39" w:semiHidden="0" w:name="Table Grid"/>
+    <w:lsdException w:qFormat="1" w:unhideWhenUsed="0" w:uiPriority="39" w:semiHidden="0" w:name="Table Grid"/>
     <w:lsdException w:uiPriority="99" w:name="Table Theme"/>
     <w:lsdException w:qFormat="1" w:unhideWhenUsed="0" w:uiPriority="1" w:semiHidden="0" w:name="No Spacing"/>
     <w:lsdException w:unhideWhenUsed="0" w:uiPriority="60" w:semiHidden="0" w:name="Light Shading"/>
@@ -6602,6 +9921,7 @@
     <w:basedOn w:val="4"/>
     <w:semiHidden/>
     <w:unhideWhenUsed/>
+    <w:qFormat/>
     <w:uiPriority w:val="99"/>
     <w:rPr>
       <w:rFonts w:ascii="Courier New" w:hAnsi="Courier New" w:cs="Courier New"/>
@@ -6612,6 +9932,7 @@
   <w:style w:type="table" w:styleId="7">
     <w:name w:val="Table Grid"/>
     <w:basedOn w:val="5"/>
+    <w:qFormat/>
     <w:uiPriority w:val="39"/>
     <w:pPr>
       <w:widowControl w:val="0"/>
@@ -6972,6 +10293,8 @@
   <customSectProps>
     <customSectPr/>
     <customSectPr/>
+    <customSectPr/>
+    <customSectPr/>
   </customSectProps>
   <customShpExts>
     <customShpInfo spid="_x0000_s1026" textRotate="1"/>

</xml_diff>